<commit_message>
Delkurs 2 - Kunskapskontroll 2.1
</commit_message>
<xml_diff>
--- a/Delkurs_2/Kunskapskontroll_1/kunskapskontroll_1.docx
+++ b/Delkurs_2/Kunskapskontroll_1/kunskapskontroll_1.docx
@@ -1,6 +1,6 @@
 
 <file path=word/document.xml><?xml version="1.0" encoding="utf-8"?>
-<w:document xmlns:wpc="http://schemas.microsoft.com/office/word/2010/wordprocessingCanvas" xmlns:cx="http://schemas.microsoft.com/office/drawing/2014/chartex" xmlns:cx1="http://schemas.microsoft.com/office/drawing/2015/9/8/chartex" xmlns:cx2="http://schemas.microsoft.com/office/drawing/2015/10/21/chartex" xmlns:cx3="http://schemas.microsoft.com/office/drawing/2016/5/9/chartex" xmlns:cx4="http://schemas.microsoft.com/office/drawing/2016/5/10/chartex" xmlns:cx5="http://schemas.microsoft.com/office/drawing/2016/5/11/chartex" xmlns:cx6="http://schemas.microsoft.com/office/drawing/2016/5/12/chartex" xmlns:cx7="http://schemas.microsoft.com/office/drawing/2016/5/13/chartex" xmlns:cx8="http://schemas.microsoft.com/office/drawing/2016/5/14/chartex" xmlns:mc="http://schemas.openxmlformats.org/markup-compatibility/2006" xmlns:aink="http://schemas.microsoft.com/office/drawing/2016/ink" xmlns:am3d="http://schemas.microsoft.com/office/drawing/2017/model3d" xmlns:o="urn:schemas-microsoft-com:office:office" xmlns:oel="http://schemas.microsoft.com/office/2019/extlst" xmlns:r="http://schemas.openxmlformats.org/officeDocument/2006/relationships" xmlns:m="http://schemas.openxmlformats.org/officeDocument/2006/math" xmlns:v="urn:schemas-microsoft-com:vml" xmlns:wp14="http://schemas.microsoft.com/office/word/2010/wordprocessingDrawing" xmlns:wp="http://schemas.openxmlformats.org/drawingml/2006/wordprocessingDrawing" xmlns:w10="urn:schemas-microsoft-com:office:word" xmlns:w="http://schemas.openxmlformats.org/wordprocessingml/2006/main" xmlns:w14="http://schemas.microsoft.com/office/word/2010/wordml" xmlns:w15="http://schemas.microsoft.com/office/word/2012/wordml" xmlns:w16cex="http://schemas.microsoft.com/office/word/2018/wordml/cex" xmlns:w16cid="http://schemas.microsoft.com/office/word/2016/wordml/cid" xmlns:w16="http://schemas.microsoft.com/office/word/2018/wordml" xmlns:w16du="http://schemas.microsoft.com/office/word/2023/wordml/word16du" xmlns:w16sdtdh="http://schemas.microsoft.com/office/word/2020/wordml/sdtdatahash" xmlns:w16se="http://schemas.microsoft.com/office/word/2015/wordml/symex" xmlns:wpg="http://schemas.microsoft.com/office/word/2010/wordprocessingGroup" xmlns:wpi="http://schemas.microsoft.com/office/word/2010/wordprocessingInk" xmlns:wne="http://schemas.microsoft.com/office/word/2006/wordml" xmlns:wps="http://schemas.microsoft.com/office/word/2010/wordprocessingShape" mc:Ignorable="w14 w15 w16se w16cid w16 w16cex w16sdtdh w16du wp14">
+<w:document xmlns:wpc="http://schemas.microsoft.com/office/word/2010/wordprocessingCanvas" xmlns:cx="http://schemas.microsoft.com/office/drawing/2014/chartex" xmlns:cx1="http://schemas.microsoft.com/office/drawing/2015/9/8/chartex" xmlns:cx2="http://schemas.microsoft.com/office/drawing/2015/10/21/chartex" xmlns:cx3="http://schemas.microsoft.com/office/drawing/2016/5/9/chartex" xmlns:cx4="http://schemas.microsoft.com/office/drawing/2016/5/10/chartex" xmlns:cx5="http://schemas.microsoft.com/office/drawing/2016/5/11/chartex" xmlns:cx6="http://schemas.microsoft.com/office/drawing/2016/5/12/chartex" xmlns:cx7="http://schemas.microsoft.com/office/drawing/2016/5/13/chartex" xmlns:cx8="http://schemas.microsoft.com/office/drawing/2016/5/14/chartex" xmlns:mc="http://schemas.openxmlformats.org/markup-compatibility/2006" xmlns:aink="http://schemas.microsoft.com/office/drawing/2016/ink" xmlns:am3d="http://schemas.microsoft.com/office/drawing/2017/model3d" xmlns:o="urn:schemas-microsoft-com:office:office" xmlns:oel="http://schemas.microsoft.com/office/2019/extlst" xmlns:r="http://schemas.openxmlformats.org/officeDocument/2006/relationships" xmlns:m="http://schemas.openxmlformats.org/officeDocument/2006/math" xmlns:v="urn:schemas-microsoft-com:vml" xmlns:wp14="http://schemas.microsoft.com/office/word/2010/wordprocessingDrawing" xmlns:wp="http://schemas.openxmlformats.org/drawingml/2006/wordprocessingDrawing" xmlns:w10="urn:schemas-microsoft-com:office:word" xmlns:w="http://schemas.openxmlformats.org/wordprocessingml/2006/main" xmlns:w14="http://schemas.microsoft.com/office/word/2010/wordml" xmlns:w15="http://schemas.microsoft.com/office/word/2012/wordml" xmlns:w16cex="http://schemas.microsoft.com/office/word/2018/wordml/cex" xmlns:w16cid="http://schemas.microsoft.com/office/word/2016/wordml/cid" xmlns:w16="http://schemas.microsoft.com/office/word/2018/wordml" xmlns:w16du="http://schemas.microsoft.com/office/word/2023/wordml/word16du" xmlns:w16sdtdh="http://schemas.microsoft.com/office/word/2020/wordml/sdtdatahash" xmlns:w16sdtfl="http://schemas.microsoft.com/office/word/2024/wordml/sdtformatlock" xmlns:w16se="http://schemas.microsoft.com/office/word/2015/wordml/symex" xmlns:wpg="http://schemas.microsoft.com/office/word/2010/wordprocessingGroup" xmlns:wpi="http://schemas.microsoft.com/office/word/2010/wordprocessingInk" xmlns:wne="http://schemas.microsoft.com/office/word/2006/wordml" xmlns:wps="http://schemas.microsoft.com/office/word/2010/wordprocessingShape" mc:Ignorable="w14 w15 w16se w16cid w16 w16cex w16sdtdh w16sdtfl w16du wp14">
   <w:body>
     <w:p>
       <w:pPr>
@@ -52,6 +52,122 @@
     <w:p>
       <w:pPr>
         <w:pStyle w:val="ListParagraph"/>
+        <w:rPr>
+          <w:i/>
+          <w:iCs/>
+          <w:color w:val="FF0000"/>
+        </w:rPr>
+      </w:pPr>
+      <w:r>
+        <w:rPr>
+          <w:i/>
+          <w:iCs/>
+          <w:color w:val="FF0000"/>
+        </w:rPr>
+        <w:t>Det</w:t>
+      </w:r>
+      <w:r>
+        <w:rPr>
+          <w:i/>
+          <w:iCs/>
+          <w:color w:val="FF0000"/>
+        </w:rPr>
+        <w:t xml:space="preserve"> är e</w:t>
+      </w:r>
+      <w:r>
+        <w:rPr>
+          <w:i/>
+          <w:iCs/>
+          <w:color w:val="FF0000"/>
+        </w:rPr>
+        <w:t>n</w:t>
+      </w:r>
+      <w:r>
+        <w:rPr>
+          <w:i/>
+          <w:iCs/>
+          <w:color w:val="FF0000"/>
+        </w:rPr>
+        <w:t xml:space="preserve"> m</w:t>
+      </w:r>
+      <w:r>
+        <w:rPr>
+          <w:i/>
+          <w:iCs/>
+          <w:color w:val="FF0000"/>
+        </w:rPr>
+        <w:t>etod/algoritm</w:t>
+      </w:r>
+      <w:r>
+        <w:rPr>
+          <w:i/>
+          <w:iCs/>
+          <w:color w:val="FF0000"/>
+        </w:rPr>
+        <w:t xml:space="preserve"> som används för att göra </w:t>
+      </w:r>
+      <w:r>
+        <w:rPr>
+          <w:i/>
+          <w:iCs/>
+          <w:color w:val="FF0000"/>
+        </w:rPr>
+        <w:t>prediktioner</w:t>
+      </w:r>
+      <w:r>
+        <w:rPr>
+          <w:i/>
+          <w:iCs/>
+          <w:color w:val="FF0000"/>
+        </w:rPr>
+        <w:t xml:space="preserve"> för en given datamängd. En maskininlärningsmodell byggs av en övervakad maskininlärningsalgoritm och använder beräkningsmetoder för att "lära sig" information direkt från data utan att förlita sig på en förutbestämd ekvation. Mer specifikt tar algoritmen en känd uppsättning indata och kända svar på d</w:t>
+      </w:r>
+      <w:r>
+        <w:rPr>
+          <w:i/>
+          <w:iCs/>
+          <w:color w:val="FF0000"/>
+        </w:rPr>
+        <w:t>en</w:t>
+      </w:r>
+      <w:r>
+        <w:rPr>
+          <w:i/>
+          <w:iCs/>
+          <w:color w:val="FF0000"/>
+        </w:rPr>
+        <w:t xml:space="preserve"> och tränar maskininlärningsmodellen att generera rimliga förutsägelser för svaret på </w:t>
+      </w:r>
+      <w:r>
+        <w:rPr>
+          <w:i/>
+          <w:iCs/>
+          <w:color w:val="FF0000"/>
+        </w:rPr>
+        <w:t>nya tidigare osedda data</w:t>
+      </w:r>
+      <w:r>
+        <w:rPr>
+          <w:i/>
+          <w:iCs/>
+          <w:color w:val="FF0000"/>
+        </w:rPr>
+        <w:t>.</w:t>
+      </w:r>
+    </w:p>
+    <w:p>
+      <w:pPr>
+        <w:pStyle w:val="ListParagraph"/>
+        <w:rPr>
+          <w:i/>
+          <w:iCs/>
+          <w:color w:val="FF0000"/>
+        </w:rPr>
+      </w:pPr>
+    </w:p>
+    <w:p>
+      <w:pPr>
+        <w:pStyle w:val="ListParagraph"/>
         <w:numPr>
           <w:ilvl w:val="0"/>
           <w:numId w:val="1"/>
@@ -64,6 +180,98 @@
     <w:p>
       <w:pPr>
         <w:pStyle w:val="ListParagraph"/>
+        <w:rPr>
+          <w:i/>
+          <w:iCs/>
+          <w:color w:val="FF0000"/>
+        </w:rPr>
+      </w:pPr>
+      <w:r>
+        <w:rPr>
+          <w:i/>
+          <w:iCs/>
+          <w:color w:val="FF0000"/>
+        </w:rPr>
+        <w:t xml:space="preserve">Linjär regression är en statistisk </w:t>
+      </w:r>
+      <w:r>
+        <w:rPr>
+          <w:i/>
+          <w:iCs/>
+          <w:color w:val="FF0000"/>
+        </w:rPr>
+        <w:t xml:space="preserve">maskininlärningsalgoritm </w:t>
+      </w:r>
+      <w:r>
+        <w:rPr>
+          <w:i/>
+          <w:iCs/>
+          <w:color w:val="FF0000"/>
+        </w:rPr>
+        <w:t>som används för att beskriva en kontinuerlig variabel</w:t>
+      </w:r>
+      <w:r>
+        <w:rPr>
+          <w:i/>
+          <w:iCs/>
+          <w:color w:val="FF0000"/>
+        </w:rPr>
+        <w:t xml:space="preserve"> (</w:t>
+      </w:r>
+      <w:r>
+        <w:rPr>
+          <w:i/>
+          <w:iCs/>
+          <w:color w:val="FF0000"/>
+        </w:rPr>
+        <w:t>ut</w:t>
+      </w:r>
+      <w:r>
+        <w:rPr>
+          <w:i/>
+          <w:iCs/>
+          <w:color w:val="FF0000"/>
+        </w:rPr>
+        <w:t>data)</w:t>
+      </w:r>
+      <w:r>
+        <w:rPr>
+          <w:i/>
+          <w:iCs/>
+          <w:color w:val="FF0000"/>
+        </w:rPr>
+        <w:t xml:space="preserve"> som en linjär funktion av en eller flera variabler</w:t>
+      </w:r>
+      <w:r>
+        <w:rPr>
+          <w:i/>
+          <w:iCs/>
+          <w:color w:val="FF0000"/>
+        </w:rPr>
+        <w:t xml:space="preserve"> och hyperparametrar</w:t>
+      </w:r>
+      <w:r>
+        <w:rPr>
+          <w:i/>
+          <w:iCs/>
+          <w:color w:val="FF0000"/>
+        </w:rPr>
+        <w:t xml:space="preserve">. </w:t>
+      </w:r>
+    </w:p>
+    <w:p>
+      <w:pPr>
+        <w:pStyle w:val="ListParagraph"/>
+        <w:rPr>
+          <w:i/>
+          <w:iCs/>
+          <w:color w:val="FF0000"/>
+        </w:rPr>
+      </w:pPr>
+    </w:p>
+    <w:p>
+      <w:pPr>
+        <w:pStyle w:val="ListParagraph"/>
         <w:numPr>
           <w:ilvl w:val="0"/>
           <w:numId w:val="1"/>
@@ -72,8 +280,66 @@
       <w:r>
         <w:t>Vad kännetecknar klassificieringsproblem?</w:t>
       </w:r>
-      <w:r>
-        <w:br/>
+    </w:p>
+    <w:p>
+      <w:pPr>
+        <w:pStyle w:val="ListParagraph"/>
+      </w:pPr>
+      <w:r>
+        <w:rPr>
+          <w:i/>
+          <w:iCs/>
+          <w:color w:val="FF0000"/>
+        </w:rPr>
+        <w:t xml:space="preserve">Klassificering är en övervakad </w:t>
+      </w:r>
+      <w:r>
+        <w:rPr>
+          <w:i/>
+          <w:iCs/>
+          <w:color w:val="FF0000"/>
+        </w:rPr>
+        <w:t xml:space="preserve">maskininlärningsalgoritm </w:t>
+      </w:r>
+      <w:r>
+        <w:rPr>
+          <w:i/>
+          <w:iCs/>
+          <w:color w:val="FF0000"/>
+        </w:rPr>
+        <w:t xml:space="preserve">där modellen försöker förutsäga rätt etikett för en given indata. I klassificeringen är modellen fullt </w:t>
+      </w:r>
+      <w:r>
+        <w:rPr>
+          <w:i/>
+          <w:iCs/>
+          <w:color w:val="FF0000"/>
+        </w:rPr>
+        <w:t>upplärd</w:t>
+      </w:r>
+      <w:r>
+        <w:rPr>
+          <w:i/>
+          <w:iCs/>
+          <w:color w:val="FF0000"/>
+        </w:rPr>
+        <w:t xml:space="preserve"> med hjälp av träningsdata, sedan utvärderas den på testdata innan den används för att utföra förutsägelse på </w:t>
+      </w:r>
+      <w:r>
+        <w:rPr>
+          <w:i/>
+          <w:iCs/>
+          <w:color w:val="FF0000"/>
+        </w:rPr>
+        <w:t>nya tidigare osedda data</w:t>
+      </w:r>
+      <w:r>
+        <w:rPr>
+          <w:i/>
+          <w:iCs/>
+          <w:color w:val="FF0000"/>
+        </w:rPr>
+        <w:t>.</w:t>
       </w:r>
     </w:p>
     <w:p>
@@ -273,6 +539,209 @@
     <w:p>
       <w:pPr>
         <w:pStyle w:val="ListParagraph"/>
+        <w:rPr>
+          <w:i/>
+          <w:iCs/>
+          <w:color w:val="FF0000"/>
+        </w:rPr>
+      </w:pPr>
+      <w:r>
+        <w:rPr>
+          <w:i/>
+          <w:iCs/>
+          <w:color w:val="FF0000"/>
+        </w:rPr>
+        <w:t>Y</w:t>
+      </w:r>
+      <w:r>
+        <w:rPr>
+          <w:i/>
+          <w:iCs/>
+          <w:color w:val="FF0000"/>
+        </w:rPr>
+        <w:t>:</w:t>
+      </w:r>
+      <w:r>
+        <w:rPr>
+          <w:i/>
+          <w:iCs/>
+          <w:color w:val="FF0000"/>
+        </w:rPr>
+        <w:tab/>
+      </w:r>
+      <w:r>
+        <w:rPr>
+          <w:i/>
+          <w:iCs/>
+          <w:color w:val="FF0000"/>
+        </w:rPr>
+        <w:tab/>
+      </w:r>
+      <w:r>
+        <w:rPr>
+          <w:i/>
+          <w:iCs/>
+          <w:color w:val="FF0000"/>
+        </w:rPr>
+        <w:t>utdata/beroende variabel/label (klassifiering)</w:t>
+      </w:r>
+    </w:p>
+    <w:p>
+      <w:pPr>
+        <w:pStyle w:val="ListParagraph"/>
+        <w:rPr>
+          <w:i/>
+          <w:iCs/>
+          <w:color w:val="FF0000"/>
+        </w:rPr>
+      </w:pPr>
+      <w:r>
+        <w:rPr>
+          <w:i/>
+          <w:iCs/>
+          <w:color w:val="FF0000"/>
+        </w:rPr>
+        <w:t>X</w:t>
+      </w:r>
+      <w:r>
+        <w:rPr>
+          <w:i/>
+          <w:iCs/>
+          <w:color w:val="FF0000"/>
+        </w:rPr>
+        <w:t>:</w:t>
+      </w:r>
+      <w:r>
+        <w:rPr>
+          <w:i/>
+          <w:iCs/>
+          <w:color w:val="FF0000"/>
+        </w:rPr>
+        <w:tab/>
+      </w:r>
+      <w:r>
+        <w:rPr>
+          <w:i/>
+          <w:iCs/>
+          <w:color w:val="FF0000"/>
+        </w:rPr>
+        <w:tab/>
+        <w:t>indata/oberoende variabel/feature</w:t>
+      </w:r>
+      <w:r>
+        <w:rPr>
+          <w:i/>
+          <w:iCs/>
+          <w:color w:val="FF0000"/>
+        </w:rPr>
+        <w:t xml:space="preserve"> </w:t>
+      </w:r>
+      <w:r>
+        <w:rPr>
+          <w:i/>
+          <w:iCs/>
+          <w:color w:val="FF0000"/>
+        </w:rPr>
+        <w:t>(klassifiering)</w:t>
+      </w:r>
+    </w:p>
+    <w:p>
+      <w:pPr>
+        <w:pStyle w:val="ListParagraph"/>
+        <w:rPr>
+          <w:i/>
+          <w:iCs/>
+          <w:color w:val="FF0000"/>
+        </w:rPr>
+      </w:pPr>
+      <w:r>
+        <w:rPr>
+          <w:i/>
+          <w:iCs/>
+          <w:color w:val="FF0000"/>
+        </w:rPr>
+        <w:t>Beta:</w:t>
+      </w:r>
+      <w:r>
+        <w:rPr>
+          <w:i/>
+          <w:iCs/>
+          <w:color w:val="FF0000"/>
+        </w:rPr>
+        <w:tab/>
+      </w:r>
+      <w:r>
+        <w:rPr>
+          <w:i/>
+          <w:iCs/>
+          <w:color w:val="FF0000"/>
+        </w:rPr>
+        <w:tab/>
+        <w:t>paramet</w:t>
+      </w:r>
+      <w:r>
+        <w:rPr>
+          <w:i/>
+          <w:iCs/>
+          <w:color w:val="FF0000"/>
+        </w:rPr>
+        <w:t>rar</w:t>
+      </w:r>
+    </w:p>
+    <w:p>
+      <w:pPr>
+        <w:pStyle w:val="ListParagraph"/>
+        <w:rPr>
+          <w:i/>
+          <w:iCs/>
+          <w:color w:val="FF0000"/>
+        </w:rPr>
+      </w:pPr>
+      <w:r>
+        <w:rPr>
+          <w:i/>
+          <w:iCs/>
+          <w:color w:val="FF0000"/>
+        </w:rPr>
+        <w:t>Epsilon:</w:t>
+      </w:r>
+      <w:r>
+        <w:rPr>
+          <w:i/>
+          <w:iCs/>
+          <w:color w:val="FF0000"/>
+        </w:rPr>
+        <w:t xml:space="preserve">  </w:t>
+      </w:r>
+      <w:r>
+        <w:rPr>
+          <w:i/>
+          <w:iCs/>
+          <w:color w:val="FF0000"/>
+        </w:rPr>
+        <w:tab/>
+        <w:t>fel</w:t>
+      </w:r>
+      <w:r>
+        <w:rPr>
+          <w:i/>
+          <w:iCs/>
+          <w:color w:val="FF0000"/>
+        </w:rPr>
+        <w:t>term/</w:t>
+      </w:r>
+      <w:r>
+        <w:rPr>
+          <w:i/>
+          <w:iCs/>
+          <w:color w:val="FF0000"/>
+        </w:rPr>
+        <w:t>stokastisk variabel</w:t>
+      </w:r>
+    </w:p>
+    <w:p>
+      <w:pPr>
+        <w:pStyle w:val="ListParagraph"/>
         <w:numPr>
           <w:ilvl w:val="0"/>
           <w:numId w:val="1"/>
@@ -406,7 +875,76 @@
           <w:rFonts w:eastAsiaTheme="minorEastAsia"/>
           <w:iCs/>
         </w:rPr>
-        <w:t xml:space="preserve">? </w:t>
+        <w:t>?</w:t>
+      </w:r>
+    </w:p>
+    <w:p>
+      <w:pPr>
+        <w:pStyle w:val="ListParagraph"/>
+      </w:pPr>
+      <w:r>
+        <w:rPr>
+          <w:i/>
+          <w:iCs/>
+          <w:color w:val="FF0000"/>
+        </w:rPr>
+        <w:t>Lön</w:t>
+      </w:r>
+      <w:r>
+        <w:rPr>
+          <w:i/>
+          <w:iCs/>
+          <w:color w:val="FF0000"/>
+        </w:rPr>
+        <w:t xml:space="preserve"> </w:t>
+      </w:r>
+      <w:r>
+        <w:rPr>
+          <w:i/>
+          <w:iCs/>
+          <w:color w:val="FF0000"/>
+        </w:rPr>
+        <w:t>=</w:t>
+      </w:r>
+      <w:r>
+        <w:rPr>
+          <w:i/>
+          <w:iCs/>
+          <w:color w:val="FF0000"/>
+        </w:rPr>
+        <w:t xml:space="preserve"> </w:t>
+      </w:r>
+      <w:r>
+        <w:rPr>
+          <w:i/>
+          <w:iCs/>
+          <w:color w:val="FF0000"/>
+        </w:rPr>
+        <w:t>start</w:t>
+      </w:r>
+      <w:r>
+        <w:rPr>
+          <w:i/>
+          <w:iCs/>
+          <w:color w:val="FF0000"/>
+        </w:rPr>
+        <w:t>lön + löneutvecklingstakt*</w:t>
+      </w:r>
+      <w:r>
+        <w:rPr>
+          <w:i/>
+          <w:iCs/>
+          <w:color w:val="FF0000"/>
+        </w:rPr>
+        <w:t xml:space="preserve">anställda_år + </w:t>
+      </w:r>
+      <w:r>
+        <w:rPr>
+          <w:i/>
+          <w:iCs/>
+          <w:color w:val="FF0000"/>
+        </w:rPr>
+        <w:t>slumpvärde</w:t>
       </w:r>
     </w:p>
     <w:p>
@@ -416,6 +954,11 @@
           <w:ilvl w:val="0"/>
           <w:numId w:val="1"/>
         </w:numPr>
+        <w:rPr>
+          <w:i/>
+          <w:iCs/>
+          <w:color w:val="FF0000"/>
+        </w:rPr>
       </w:pPr>
       <w:r>
         <w:rPr>
@@ -439,7 +982,309 @@
         <w:t xml:space="preserve">/generalisera modellen i fråga 5? </w:t>
       </w:r>
     </w:p>
-    <w:p/>
+    <w:p>
+      <w:pPr>
+        <w:pStyle w:val="ListParagraph"/>
+        <w:rPr>
+          <w:rFonts w:eastAsiaTheme="minorEastAsia"/>
+          <w:i/>
+          <w:color w:val="FF0000"/>
+          <w:lang w:val="en-US"/>
+        </w:rPr>
+      </w:pPr>
+      <w:r>
+        <w:rPr>
+          <w:i/>
+          <w:iCs/>
+          <w:color w:val="FF0000"/>
+        </w:rPr>
+        <w:t>Man kan utök</w:t>
+      </w:r>
+      <w:r>
+        <w:rPr>
+          <w:i/>
+          <w:iCs/>
+          <w:color w:val="FF0000"/>
+        </w:rPr>
+        <w:t>a</w:t>
+      </w:r>
+      <w:r>
+        <w:rPr>
+          <w:i/>
+          <w:iCs/>
+          <w:color w:val="FF0000"/>
+        </w:rPr>
+        <w:t xml:space="preserve"> med fler dime</w:t>
+      </w:r>
+      <w:r>
+        <w:rPr>
+          <w:i/>
+          <w:iCs/>
+          <w:color w:val="FF0000"/>
+        </w:rPr>
+        <w:t>nsioner</w:t>
+      </w:r>
+      <w:r>
+        <w:rPr>
+          <w:i/>
+          <w:iCs/>
+          <w:color w:val="FF0000"/>
+        </w:rPr>
+        <w:t xml:space="preserve"> </w:t>
+      </w:r>
+      <w:r>
+        <w:rPr>
+          <w:i/>
+          <w:iCs/>
+          <w:color w:val="FF0000"/>
+        </w:rPr>
+        <w:br/>
+      </w:r>
+      <m:oMathPara>
+        <m:oMath>
+          <m:r>
+            <w:rPr>
+              <w:rFonts w:ascii="Cambria Math" w:hAnsi="Cambria Math"/>
+              <w:color w:val="FF0000"/>
+              <w:lang w:val="en-US"/>
+            </w:rPr>
+            <m:t>Y</m:t>
+          </m:r>
+          <m:r>
+            <m:rPr>
+              <m:sty m:val="p"/>
+            </m:rPr>
+            <w:rPr>
+              <w:rFonts w:ascii="Cambria Math" w:hAnsi="Cambria Math"/>
+              <w:color w:val="FF0000"/>
+            </w:rPr>
+            <m:t>=</m:t>
+          </m:r>
+          <m:sSub>
+            <m:sSubPr>
+              <m:ctrlPr>
+                <w:rPr>
+                  <w:rFonts w:ascii="Cambria Math" w:hAnsi="Cambria Math"/>
+                  <w:i/>
+                  <w:iCs/>
+                  <w:color w:val="FF0000"/>
+                </w:rPr>
+              </m:ctrlPr>
+            </m:sSubPr>
+            <m:e>
+              <m:r>
+                <w:rPr>
+                  <w:rFonts w:ascii="Cambria Math" w:hAnsi="Cambria Math"/>
+                  <w:color w:val="FF0000"/>
+                </w:rPr>
+                <m:t>β</m:t>
+              </m:r>
+            </m:e>
+            <m:sub>
+              <m:r>
+                <m:rPr>
+                  <m:sty m:val="p"/>
+                </m:rPr>
+                <w:rPr>
+                  <w:rFonts w:ascii="Cambria Math" w:hAnsi="Cambria Math"/>
+                  <w:color w:val="FF0000"/>
+                </w:rPr>
+                <m:t>0</m:t>
+              </m:r>
+            </m:sub>
+          </m:sSub>
+          <m:r>
+            <m:rPr>
+              <m:sty m:val="p"/>
+            </m:rPr>
+            <w:rPr>
+              <w:rFonts w:ascii="Cambria Math" w:hAnsi="Cambria Math"/>
+              <w:color w:val="FF0000"/>
+            </w:rPr>
+            <m:t>+</m:t>
+          </m:r>
+          <m:sSub>
+            <m:sSubPr>
+              <m:ctrlPr>
+                <w:rPr>
+                  <w:rFonts w:ascii="Cambria Math" w:hAnsi="Cambria Math"/>
+                  <w:i/>
+                  <w:iCs/>
+                  <w:color w:val="FF0000"/>
+                </w:rPr>
+              </m:ctrlPr>
+            </m:sSubPr>
+            <m:e>
+              <m:r>
+                <w:rPr>
+                  <w:rFonts w:ascii="Cambria Math" w:hAnsi="Cambria Math"/>
+                  <w:color w:val="FF0000"/>
+                </w:rPr>
+                <m:t>β</m:t>
+              </m:r>
+            </m:e>
+            <m:sub>
+              <m:r>
+                <w:rPr>
+                  <w:rFonts w:ascii="Cambria Math" w:hAnsi="Cambria Math"/>
+                  <w:color w:val="FF0000"/>
+                </w:rPr>
+                <m:t>1</m:t>
+              </m:r>
+            </m:sub>
+          </m:sSub>
+          <m:sSub>
+            <m:sSubPr>
+              <m:ctrlPr>
+                <w:rPr>
+                  <w:rFonts w:ascii="Cambria Math" w:hAnsi="Cambria Math"/>
+                  <w:i/>
+                  <w:iCs/>
+                  <w:color w:val="FF0000"/>
+                </w:rPr>
+              </m:ctrlPr>
+            </m:sSubPr>
+            <m:e>
+              <m:r>
+                <w:rPr>
+                  <w:rFonts w:ascii="Cambria Math" w:hAnsi="Cambria Math"/>
+                  <w:color w:val="FF0000"/>
+                </w:rPr>
+                <m:t>x</m:t>
+              </m:r>
+            </m:e>
+            <m:sub>
+              <m:r>
+                <w:rPr>
+                  <w:rFonts w:ascii="Cambria Math" w:hAnsi="Cambria Math"/>
+                  <w:color w:val="FF0000"/>
+                </w:rPr>
+                <m:t>1</m:t>
+              </m:r>
+            </m:sub>
+          </m:sSub>
+          <m:r>
+            <m:rPr>
+              <m:sty m:val="p"/>
+            </m:rPr>
+            <w:rPr>
+              <w:rFonts w:ascii="Cambria Math" w:hAnsi="Cambria Math"/>
+              <w:color w:val="FF0000"/>
+            </w:rPr>
+            <m:t>+</m:t>
+          </m:r>
+          <m:sSub>
+            <m:sSubPr>
+              <m:ctrlPr>
+                <w:rPr>
+                  <w:rFonts w:ascii="Cambria Math" w:hAnsi="Cambria Math"/>
+                  <w:i/>
+                  <w:iCs/>
+                  <w:color w:val="FF0000"/>
+                </w:rPr>
+              </m:ctrlPr>
+            </m:sSubPr>
+            <m:e>
+              <m:r>
+                <w:rPr>
+                  <w:rFonts w:ascii="Cambria Math" w:hAnsi="Cambria Math"/>
+                  <w:color w:val="FF0000"/>
+                </w:rPr>
+                <m:t>β</m:t>
+              </m:r>
+            </m:e>
+            <m:sub>
+              <m:r>
+                <w:rPr>
+                  <w:rFonts w:ascii="Cambria Math" w:hAnsi="Cambria Math"/>
+                  <w:color w:val="FF0000"/>
+                </w:rPr>
+                <m:t>2</m:t>
+              </m:r>
+            </m:sub>
+          </m:sSub>
+          <m:sSub>
+            <m:sSubPr>
+              <m:ctrlPr>
+                <w:rPr>
+                  <w:rFonts w:ascii="Cambria Math" w:hAnsi="Cambria Math"/>
+                  <w:i/>
+                  <w:iCs/>
+                  <w:color w:val="FF0000"/>
+                </w:rPr>
+              </m:ctrlPr>
+            </m:sSubPr>
+            <m:e>
+              <m:r>
+                <w:rPr>
+                  <w:rFonts w:ascii="Cambria Math" w:hAnsi="Cambria Math"/>
+                  <w:color w:val="FF0000"/>
+                </w:rPr>
+                <m:t>x</m:t>
+              </m:r>
+            </m:e>
+            <m:sub>
+              <m:r>
+                <w:rPr>
+                  <w:rFonts w:ascii="Cambria Math" w:hAnsi="Cambria Math"/>
+                  <w:color w:val="FF0000"/>
+                </w:rPr>
+                <m:t>2</m:t>
+              </m:r>
+            </m:sub>
+          </m:sSub>
+          <m:r>
+            <w:rPr>
+              <w:rFonts w:ascii="Cambria Math" w:hAnsi="Cambria Math"/>
+              <w:color w:val="FF0000"/>
+            </w:rPr>
+            <m:t>+ ... +</m:t>
+          </m:r>
+          <m:r>
+            <w:rPr>
+              <w:rFonts w:ascii="Cambria Math" w:hAnsi="Cambria Math"/>
+              <w:color w:val="FF0000"/>
+              <w:lang w:val="en-US"/>
+            </w:rPr>
+            <m:t>ε</m:t>
+          </m:r>
+        </m:oMath>
+      </m:oMathPara>
+    </w:p>
+    <w:p>
+      <w:pPr>
+        <w:pStyle w:val="ListParagraph"/>
+        <w:rPr>
+          <w:i/>
+          <w:iCs/>
+          <w:color w:val="FF0000"/>
+        </w:rPr>
+      </w:pPr>
+      <w:r>
+        <w:rPr>
+          <w:i/>
+          <w:iCs/>
+          <w:color w:val="FF0000"/>
+        </w:rPr>
+        <w:t xml:space="preserve">Dvs att utdatan beror på mer än en </w:t>
+      </w:r>
+      <w:r>
+        <w:rPr>
+          <w:i/>
+          <w:iCs/>
+          <w:color w:val="FF0000"/>
+        </w:rPr>
+        <w:t xml:space="preserve">variabel tex anställningstid, utbildning, </w:t>
+      </w:r>
+      <w:r>
+        <w:rPr>
+          <w:i/>
+          <w:iCs/>
+          <w:color w:val="FF0000"/>
+        </w:rPr>
+        <w:t>ort mm</w:t>
+      </w:r>
+    </w:p>
     <w:p>
       <w:pPr>
         <w:pStyle w:val="ListParagraph"/>
@@ -458,6 +1303,255 @@
     <w:p>
       <w:pPr>
         <w:pStyle w:val="ListParagraph"/>
+        <w:rPr>
+          <w:i/>
+          <w:iCs/>
+          <w:color w:val="FF0000"/>
+        </w:rPr>
+      </w:pPr>
+      <w:r>
+        <w:rPr>
+          <w:i/>
+          <w:iCs/>
+          <w:color w:val="FF0000"/>
+        </w:rPr>
+        <w:t>Träning</w:t>
+      </w:r>
+      <w:r>
+        <w:rPr>
+          <w:i/>
+          <w:iCs/>
+          <w:color w:val="FF0000"/>
+        </w:rPr>
+        <w:t>(~65%)</w:t>
+      </w:r>
+      <w:r>
+        <w:rPr>
+          <w:i/>
+          <w:iCs/>
+          <w:color w:val="FF0000"/>
+        </w:rPr>
+        <w:t>:</w:t>
+      </w:r>
+      <w:r>
+        <w:rPr>
+          <w:i/>
+          <w:iCs/>
+          <w:color w:val="FF0000"/>
+        </w:rPr>
+        <w:tab/>
+        <w:t>en delmängd av den totala som används för att träna modellen</w:t>
+      </w:r>
+    </w:p>
+    <w:p>
+      <w:pPr>
+        <w:pStyle w:val="ListParagraph"/>
+        <w:rPr>
+          <w:i/>
+          <w:iCs/>
+          <w:color w:val="FF0000"/>
+        </w:rPr>
+      </w:pPr>
+      <w:r>
+        <w:rPr>
+          <w:i/>
+          <w:iCs/>
+          <w:color w:val="FF0000"/>
+        </w:rPr>
+        <w:t>Validering</w:t>
+      </w:r>
+      <w:r>
+        <w:rPr>
+          <w:i/>
+          <w:iCs/>
+          <w:color w:val="FF0000"/>
+        </w:rPr>
+        <w:t>(~</w:t>
+      </w:r>
+      <w:r>
+        <w:rPr>
+          <w:i/>
+          <w:iCs/>
+          <w:color w:val="FF0000"/>
+        </w:rPr>
+        <w:t>15</w:t>
+      </w:r>
+      <w:r>
+        <w:rPr>
+          <w:i/>
+          <w:iCs/>
+          <w:color w:val="FF0000"/>
+        </w:rPr>
+        <w:t>%</w:t>
+      </w:r>
+      <w:r>
+        <w:rPr>
+          <w:i/>
+          <w:iCs/>
+          <w:color w:val="FF0000"/>
+        </w:rPr>
+        <w:t>)</w:t>
+      </w:r>
+      <w:r>
+        <w:rPr>
+          <w:i/>
+          <w:iCs/>
+          <w:color w:val="FF0000"/>
+        </w:rPr>
+        <w:t>:</w:t>
+      </w:r>
+      <w:r>
+        <w:rPr>
+          <w:i/>
+          <w:iCs/>
+          <w:color w:val="FF0000"/>
+        </w:rPr>
+        <w:tab/>
+      </w:r>
+      <w:r>
+        <w:rPr>
+          <w:i/>
+          <w:iCs/>
+          <w:color w:val="FF0000"/>
+        </w:rPr>
+        <w:t>en delmängd för att validera modellen iterativt under träning</w:t>
+      </w:r>
+      <w:r>
+        <w:rPr>
+          <w:i/>
+          <w:iCs/>
+          <w:color w:val="FF0000"/>
+        </w:rPr>
+        <w:br/>
+        <w:t>Tes</w:t>
+      </w:r>
+      <w:r>
+        <w:rPr>
+          <w:i/>
+          <w:iCs/>
+          <w:color w:val="FF0000"/>
+        </w:rPr>
+        <w:t>t</w:t>
+      </w:r>
+      <w:r>
+        <w:rPr>
+          <w:i/>
+          <w:iCs/>
+          <w:color w:val="FF0000"/>
+        </w:rPr>
+        <w:t>(</w:t>
+      </w:r>
+      <w:r>
+        <w:rPr>
+          <w:i/>
+          <w:iCs/>
+          <w:color w:val="FF0000"/>
+        </w:rPr>
+        <w:t>~20%)</w:t>
+      </w:r>
+      <w:r>
+        <w:rPr>
+          <w:i/>
+          <w:iCs/>
+          <w:color w:val="FF0000"/>
+        </w:rPr>
+        <w:t>:</w:t>
+      </w:r>
+      <w:r>
+        <w:rPr>
+          <w:i/>
+          <w:iCs/>
+          <w:color w:val="FF0000"/>
+        </w:rPr>
+        <w:tab/>
+        <w:t xml:space="preserve">en delmängd för att </w:t>
+      </w:r>
+      <w:r>
+        <w:rPr>
+          <w:i/>
+          <w:iCs/>
+          <w:color w:val="FF0000"/>
+        </w:rPr>
+        <w:t>slut</w:t>
+      </w:r>
+      <w:r>
+        <w:rPr>
+          <w:i/>
+          <w:iCs/>
+          <w:color w:val="FF0000"/>
+        </w:rPr>
+        <w:t>testa, får EJ användas under träningsfasen</w:t>
+      </w:r>
+    </w:p>
+    <w:p>
+      <w:pPr>
+        <w:pStyle w:val="ListParagraph"/>
+        <w:rPr>
+          <w:i/>
+          <w:iCs/>
+          <w:color w:val="FF0000"/>
+        </w:rPr>
+      </w:pPr>
+      <w:r>
+        <w:rPr>
+          <w:i/>
+          <w:iCs/>
+          <w:color w:val="FF0000"/>
+        </w:rPr>
+        <w:t xml:space="preserve">Om det är ett </w:t>
+      </w:r>
+      <w:r>
+        <w:rPr>
+          <w:i/>
+          <w:iCs/>
+          <w:color w:val="FF0000"/>
+        </w:rPr>
+        <w:t xml:space="preserve">riktigt </w:t>
+      </w:r>
+      <w:r>
+        <w:rPr>
+          <w:i/>
+          <w:iCs/>
+          <w:color w:val="FF0000"/>
+        </w:rPr>
+        <w:t xml:space="preserve">stort dataset </w:t>
+      </w:r>
+      <w:r>
+        <w:rPr>
+          <w:i/>
+          <w:iCs/>
+          <w:color w:val="FF0000"/>
+        </w:rPr>
+        <w:t xml:space="preserve">kan man minska testkvoten till </w:t>
+      </w:r>
+      <w:r>
+        <w:rPr>
+          <w:i/>
+          <w:iCs/>
+          <w:color w:val="FF0000"/>
+        </w:rPr>
+        <w:t>~</w:t>
+      </w:r>
+      <w:r>
+        <w:rPr>
+          <w:i/>
+          <w:iCs/>
+          <w:color w:val="FF0000"/>
+        </w:rPr>
+        <w:t>5%</w:t>
+      </w:r>
+      <w:r>
+        <w:rPr>
+          <w:i/>
+          <w:iCs/>
+          <w:color w:val="FF0000"/>
+        </w:rPr>
+        <w:t xml:space="preserve"> eller lägre.</w:t>
+      </w:r>
+    </w:p>
+    <w:p>
+      <w:pPr>
+        <w:pStyle w:val="ListParagraph"/>
         <w:numPr>
           <w:ilvl w:val="0"/>
           <w:numId w:val="1"/>
@@ -467,6 +1561,132 @@
         <w:t xml:space="preserve">Om man vill köra K-fold cross validation så kan man börja med att dela in datan i träning och test set, förklara hur K-fold cross validation fungerar. </w:t>
       </w:r>
     </w:p>
+    <w:p>
+      <w:pPr>
+        <w:pStyle w:val="ListParagraph"/>
+      </w:pPr>
+      <w:r>
+        <w:rPr>
+          <w:i/>
+          <w:iCs/>
+          <w:color w:val="FF0000"/>
+        </w:rPr>
+        <w:lastRenderedPageBreak/>
+        <w:t xml:space="preserve">Innan man delar in i träning och testdata så brukar man randomisera ordningen på datan. </w:t>
+      </w:r>
+      <w:r>
+        <w:rPr>
+          <w:i/>
+          <w:iCs/>
+          <w:color w:val="FF0000"/>
+        </w:rPr>
+        <w:t xml:space="preserve">För K-fold </w:t>
+      </w:r>
+      <w:r>
+        <w:rPr>
+          <w:i/>
+          <w:iCs/>
+          <w:color w:val="FF0000"/>
+        </w:rPr>
+        <w:t xml:space="preserve">brukar </w:t>
+      </w:r>
+      <w:r>
+        <w:rPr>
+          <w:i/>
+          <w:iCs/>
+          <w:color w:val="FF0000"/>
+        </w:rPr>
+        <w:t xml:space="preserve">man </w:t>
+      </w:r>
+      <w:r>
+        <w:rPr>
+          <w:i/>
+          <w:iCs/>
+          <w:color w:val="FF0000"/>
+        </w:rPr>
+        <w:t>dela upp</w:t>
+      </w:r>
+      <w:r>
+        <w:rPr>
+          <w:i/>
+          <w:iCs/>
+          <w:color w:val="FF0000"/>
+        </w:rPr>
+        <w:t xml:space="preserve"> träningsdatan i </w:t>
+      </w:r>
+      <w:r>
+        <w:rPr>
+          <w:i/>
+          <w:iCs/>
+          <w:color w:val="FF0000"/>
+        </w:rPr>
+        <w:t>K=</w:t>
+      </w:r>
+      <w:r>
+        <w:rPr>
+          <w:i/>
+          <w:iCs/>
+          <w:color w:val="FF0000"/>
+        </w:rPr>
+        <w:t>5</w:t>
+      </w:r>
+      <w:r>
+        <w:rPr>
+          <w:i/>
+          <w:iCs/>
+          <w:color w:val="FF0000"/>
+        </w:rPr>
+        <w:t>..</w:t>
+      </w:r>
+      <w:r>
+        <w:rPr>
+          <w:i/>
+          <w:iCs/>
+          <w:color w:val="FF0000"/>
+        </w:rPr>
+        <w:t xml:space="preserve">10 block. Ett av dem </w:t>
+      </w:r>
+      <w:r>
+        <w:rPr>
+          <w:i/>
+          <w:iCs/>
+          <w:color w:val="FF0000"/>
+        </w:rPr>
+        <w:t xml:space="preserve">används för </w:t>
+      </w:r>
+      <w:r>
+        <w:rPr>
+          <w:i/>
+          <w:iCs/>
+          <w:color w:val="FF0000"/>
+        </w:rPr>
+        <w:t>test</w:t>
+      </w:r>
+      <w:r>
+        <w:rPr>
+          <w:i/>
+          <w:iCs/>
+          <w:color w:val="FF0000"/>
+        </w:rPr>
+        <w:t xml:space="preserve"> under träning</w:t>
+      </w:r>
+      <w:r>
+        <w:rPr>
+          <w:i/>
+          <w:iCs/>
+          <w:color w:val="FF0000"/>
+        </w:rPr>
+        <w:t xml:space="preserve"> och blocket som an</w:t>
+      </w:r>
+      <w:r>
+        <w:rPr>
+          <w:i/>
+          <w:iCs/>
+          <w:color w:val="FF0000"/>
+        </w:rPr>
+        <w:t>vänds som test skiftas för varje gång vilket resulterar i K testresultat och man brukar ta medelvärdet av dem som ”score”</w:t>
+      </w:r>
+    </w:p>
     <w:p/>
     <w:p>
       <w:pPr>
@@ -490,6 +1710,119 @@
       <w:r>
         <w:t>Kan du ge 2 exempel på vad klassificeringsmodeller kan användas till?</w:t>
       </w:r>
+    </w:p>
+    <w:p>
+      <w:pPr>
+        <w:pStyle w:val="ListParagraph"/>
+        <w:numPr>
+          <w:ilvl w:val="0"/>
+          <w:numId w:val="4"/>
+        </w:numPr>
+        <w:rPr>
+          <w:i/>
+          <w:iCs/>
+          <w:color w:val="FF0000"/>
+        </w:rPr>
+      </w:pPr>
+      <w:r>
+        <w:rPr>
+          <w:i/>
+          <w:iCs/>
+          <w:color w:val="FF0000"/>
+        </w:rPr>
+        <w:t>Detektering av siffror</w:t>
+      </w:r>
+      <w:r>
+        <w:rPr>
+          <w:i/>
+          <w:iCs/>
+          <w:color w:val="FF0000"/>
+        </w:rPr>
+        <w:t xml:space="preserve"> i en bild</w:t>
+      </w:r>
+      <w:r>
+        <w:rPr>
+          <w:i/>
+          <w:iCs/>
+          <w:color w:val="FF0000"/>
+        </w:rPr>
+        <w:t>, modellen predikterar vilken a</w:t>
+      </w:r>
+      <w:r>
+        <w:rPr>
+          <w:i/>
+          <w:iCs/>
+          <w:color w:val="FF0000"/>
+        </w:rPr>
+        <w:t>v</w:t>
+      </w:r>
+      <w:r>
+        <w:rPr>
+          <w:i/>
+          <w:iCs/>
+          <w:color w:val="FF0000"/>
+        </w:rPr>
+        <w:t xml:space="preserve"> siffrorna 0-9 </w:t>
+      </w:r>
+      <w:r>
+        <w:rPr>
+          <w:i/>
+          <w:iCs/>
+          <w:color w:val="FF0000"/>
+        </w:rPr>
+        <w:t>(10</w:t>
+      </w:r>
+      <w:r>
+        <w:rPr>
+          <w:i/>
+          <w:iCs/>
+          <w:color w:val="FF0000"/>
+        </w:rPr>
+        <w:t xml:space="preserve"> </w:t>
+      </w:r>
+      <w:r>
+        <w:rPr>
+          <w:i/>
+          <w:iCs/>
+          <w:color w:val="FF0000"/>
+        </w:rPr>
+        <w:t xml:space="preserve">klasser) </w:t>
+      </w:r>
+      <w:r>
+        <w:rPr>
+          <w:i/>
+          <w:iCs/>
+          <w:color w:val="FF0000"/>
+        </w:rPr>
+        <w:t>som finns i bilden</w:t>
+      </w:r>
+    </w:p>
+    <w:p>
+      <w:pPr>
+        <w:pStyle w:val="ListParagraph"/>
+        <w:numPr>
+          <w:ilvl w:val="0"/>
+          <w:numId w:val="4"/>
+        </w:numPr>
+        <w:rPr>
+          <w:i/>
+          <w:iCs/>
+          <w:color w:val="FF0000"/>
+        </w:rPr>
+      </w:pPr>
+      <w:r>
+        <w:rPr>
+          <w:i/>
+          <w:iCs/>
+          <w:color w:val="FF0000"/>
+        </w:rPr>
+        <w:t>Spam-detektering – prediktera spam/inte spam (2 klasser) baserat på innehåll/rubrik i ett mail.</w:t>
+      </w:r>
+    </w:p>
+    <w:p>
+      <w:pPr>
+        <w:pStyle w:val="ListParagraph"/>
+      </w:pPr>
     </w:p>
     <w:p>
       <w:pPr>
@@ -549,7 +1882,323 @@
     <w:p>
       <w:pPr>
         <w:pStyle w:val="ListParagraph"/>
-      </w:pPr>
+        <w:rPr>
+          <w:i/>
+          <w:iCs/>
+          <w:color w:val="FF0000"/>
+        </w:rPr>
+      </w:pPr>
+      <w:r>
+        <w:rPr>
+          <w:i/>
+          <w:iCs/>
+          <w:color w:val="FF0000"/>
+        </w:rPr>
+        <w:t>Övre vänstra</w:t>
+      </w:r>
+      <w:r>
+        <w:rPr>
+          <w:i/>
+          <w:iCs/>
+          <w:color w:val="FF0000"/>
+        </w:rPr>
+        <w:t xml:space="preserve">: True Negative </w:t>
+      </w:r>
+      <w:r>
+        <w:rPr>
+          <w:i/>
+          <w:iCs/>
+          <w:color w:val="FF0000"/>
+        </w:rPr>
+        <w:t>–</w:t>
+      </w:r>
+      <w:r>
+        <w:rPr>
+          <w:i/>
+          <w:iCs/>
+          <w:color w:val="FF0000"/>
+        </w:rPr>
+        <w:t xml:space="preserve"> </w:t>
+      </w:r>
+      <w:r>
+        <w:rPr>
+          <w:i/>
+          <w:iCs/>
+          <w:color w:val="FF0000"/>
+        </w:rPr>
+        <w:t>visar</w:t>
+      </w:r>
+      <w:r>
+        <w:rPr>
+          <w:i/>
+          <w:iCs/>
+          <w:color w:val="FF0000"/>
+        </w:rPr>
+        <w:t xml:space="preserve"> negativt när det är negativt</w:t>
+      </w:r>
+      <w:r>
+        <w:rPr>
+          <w:i/>
+          <w:iCs/>
+          <w:color w:val="FF0000"/>
+        </w:rPr>
+        <w:t xml:space="preserve"> dvs RÄTT</w:t>
+      </w:r>
+      <w:r>
+        <w:rPr>
+          <w:i/>
+          <w:iCs/>
+          <w:color w:val="FF0000"/>
+        </w:rPr>
+        <w:br/>
+        <w:t>Övre höger</w:t>
+      </w:r>
+      <w:r>
+        <w:rPr>
+          <w:i/>
+          <w:iCs/>
+          <w:color w:val="FF0000"/>
+        </w:rPr>
+        <w:t xml:space="preserve">: False Positive  -- </w:t>
+      </w:r>
+      <w:r>
+        <w:rPr>
+          <w:i/>
+          <w:iCs/>
+          <w:color w:val="FF0000"/>
+        </w:rPr>
+        <w:t>vi</w:t>
+      </w:r>
+      <w:r>
+        <w:rPr>
+          <w:i/>
+          <w:iCs/>
+          <w:color w:val="FF0000"/>
+        </w:rPr>
+        <w:t>sa</w:t>
+      </w:r>
+      <w:r>
+        <w:rPr>
+          <w:i/>
+          <w:iCs/>
+          <w:color w:val="FF0000"/>
+        </w:rPr>
+        <w:t>r</w:t>
+      </w:r>
+      <w:r>
+        <w:rPr>
+          <w:i/>
+          <w:iCs/>
+          <w:color w:val="FF0000"/>
+        </w:rPr>
+        <w:t xml:space="preserve"> positivt när det är negativt</w:t>
+      </w:r>
+      <w:r>
+        <w:rPr>
+          <w:i/>
+          <w:iCs/>
+          <w:color w:val="FF0000"/>
+        </w:rPr>
+        <w:t xml:space="preserve"> dvs FEL</w:t>
+      </w:r>
+      <w:r>
+        <w:rPr>
+          <w:i/>
+          <w:iCs/>
+          <w:color w:val="FF0000"/>
+        </w:rPr>
+        <w:br/>
+        <w:t xml:space="preserve">Nedre vänster: False Negative </w:t>
+      </w:r>
+      <w:r>
+        <w:rPr>
+          <w:i/>
+          <w:iCs/>
+          <w:color w:val="FF0000"/>
+        </w:rPr>
+        <w:t>–</w:t>
+      </w:r>
+      <w:r>
+        <w:rPr>
+          <w:i/>
+          <w:iCs/>
+          <w:color w:val="FF0000"/>
+        </w:rPr>
+        <w:t xml:space="preserve"> </w:t>
+      </w:r>
+      <w:r>
+        <w:rPr>
+          <w:i/>
+          <w:iCs/>
+          <w:color w:val="FF0000"/>
+        </w:rPr>
+        <w:t>vi</w:t>
+      </w:r>
+      <w:r>
+        <w:rPr>
+          <w:i/>
+          <w:iCs/>
+          <w:color w:val="FF0000"/>
+        </w:rPr>
+        <w:t>sar</w:t>
+      </w:r>
+      <w:r>
+        <w:rPr>
+          <w:i/>
+          <w:iCs/>
+          <w:color w:val="FF0000"/>
+        </w:rPr>
+        <w:t xml:space="preserve"> negativt när det är positivt dvs FEL</w:t>
+      </w:r>
+      <w:r>
+        <w:rPr>
+          <w:i/>
+          <w:iCs/>
+          <w:color w:val="FF0000"/>
+        </w:rPr>
+        <w:br/>
+      </w:r>
+      <w:r>
+        <w:rPr>
+          <w:i/>
+          <w:iCs/>
+          <w:color w:val="FF0000"/>
+        </w:rPr>
+        <w:t xml:space="preserve">Nedre </w:t>
+      </w:r>
+      <w:r>
+        <w:rPr>
+          <w:i/>
+          <w:iCs/>
+          <w:color w:val="FF0000"/>
+        </w:rPr>
+        <w:t>höger</w:t>
+      </w:r>
+      <w:r>
+        <w:rPr>
+          <w:i/>
+          <w:iCs/>
+          <w:color w:val="FF0000"/>
+        </w:rPr>
+        <w:t xml:space="preserve">: </w:t>
+      </w:r>
+      <w:r>
+        <w:rPr>
+          <w:i/>
+          <w:iCs/>
+          <w:color w:val="FF0000"/>
+        </w:rPr>
+        <w:t xml:space="preserve">True </w:t>
+      </w:r>
+      <w:r>
+        <w:rPr>
+          <w:i/>
+          <w:iCs/>
+          <w:color w:val="FF0000"/>
+        </w:rPr>
+        <w:t xml:space="preserve"> </w:t>
+      </w:r>
+      <w:r>
+        <w:rPr>
+          <w:i/>
+          <w:iCs/>
+          <w:color w:val="FF0000"/>
+        </w:rPr>
+        <w:t>Positive</w:t>
+      </w:r>
+      <w:r>
+        <w:rPr>
+          <w:i/>
+          <w:iCs/>
+          <w:color w:val="FF0000"/>
+        </w:rPr>
+        <w:t xml:space="preserve"> – visar </w:t>
+      </w:r>
+      <w:r>
+        <w:rPr>
+          <w:i/>
+          <w:iCs/>
+          <w:color w:val="FF0000"/>
+        </w:rPr>
+        <w:t>positivt</w:t>
+      </w:r>
+      <w:r>
+        <w:rPr>
+          <w:i/>
+          <w:iCs/>
+          <w:color w:val="FF0000"/>
+        </w:rPr>
+        <w:t xml:space="preserve"> när det är positivt</w:t>
+      </w:r>
+      <w:r>
+        <w:rPr>
+          <w:i/>
+          <w:iCs/>
+          <w:color w:val="FF0000"/>
+        </w:rPr>
+        <w:t xml:space="preserve"> dvs RÄTT</w:t>
+      </w:r>
+    </w:p>
+    <w:p>
+      <w:pPr>
+        <w:pStyle w:val="ListParagraph"/>
+      </w:pPr>
+      <w:r>
+        <w:rPr>
+          <w:i/>
+          <w:iCs/>
+          <w:color w:val="FF0000"/>
+        </w:rPr>
+        <w:t>Siffrorna anger antalet av totalen 165, diagonal</w:t>
+      </w:r>
+      <w:r>
+        <w:rPr>
+          <w:i/>
+          <w:iCs/>
+          <w:color w:val="FF0000"/>
+        </w:rPr>
+        <w:t>summan</w:t>
+      </w:r>
+      <w:r>
+        <w:rPr>
+          <w:i/>
+          <w:iCs/>
+          <w:color w:val="FF0000"/>
+        </w:rPr>
+        <w:t xml:space="preserve"> är</w:t>
+      </w:r>
+      <w:r>
+        <w:rPr>
+          <w:i/>
+          <w:iCs/>
+          <w:color w:val="FF0000"/>
+        </w:rPr>
+        <w:t xml:space="preserve"> tota</w:t>
+      </w:r>
+      <w:r>
+        <w:rPr>
+          <w:i/>
+          <w:iCs/>
+          <w:color w:val="FF0000"/>
+        </w:rPr>
+        <w:t>l</w:t>
+      </w:r>
+      <w:r>
+        <w:rPr>
+          <w:i/>
+          <w:iCs/>
+          <w:color w:val="FF0000"/>
+        </w:rPr>
+        <w:t>t antal rätt</w:t>
+      </w:r>
+      <w:r>
+        <w:rPr>
+          <w:i/>
+          <w:iCs/>
+          <w:color w:val="FF0000"/>
+        </w:rPr>
+        <w:t xml:space="preserve"> </w:t>
+      </w:r>
     </w:p>
     <w:p>
       <w:pPr>
@@ -566,6 +2215,99 @@
     <w:p>
       <w:pPr>
         <w:pStyle w:val="ListParagraph"/>
+      </w:pPr>
+      <w:r>
+        <w:rPr>
+          <w:i/>
+          <w:iCs/>
+          <w:color w:val="FF0000"/>
+        </w:rPr>
+        <w:t>Precision=</w:t>
+      </w:r>
+      <w:r>
+        <w:rPr>
+          <w:i/>
+          <w:iCs/>
+          <w:color w:val="FF0000"/>
+        </w:rPr>
+        <w:t>TP/</w:t>
+      </w:r>
+      <w:r>
+        <w:rPr>
+          <w:i/>
+          <w:iCs/>
+          <w:color w:val="FF0000"/>
+        </w:rPr>
+        <w:t>(</w:t>
+      </w:r>
+      <w:r>
+        <w:rPr>
+          <w:i/>
+          <w:iCs/>
+          <w:color w:val="FF0000"/>
+        </w:rPr>
+        <w:t>TP+FP</w:t>
+      </w:r>
+      <w:r>
+        <w:rPr>
+          <w:i/>
+          <w:iCs/>
+          <w:color w:val="FF0000"/>
+        </w:rPr>
+        <w:t>)</w:t>
+      </w:r>
+      <w:r>
+        <w:rPr>
+          <w:i/>
+          <w:iCs/>
+          <w:color w:val="FF0000"/>
+        </w:rPr>
+        <w:t xml:space="preserve"> och</w:t>
+      </w:r>
+      <w:r>
+        <w:rPr>
+          <w:i/>
+          <w:iCs/>
+          <w:color w:val="FF0000"/>
+        </w:rPr>
+        <w:t xml:space="preserve"> det anger a</w:t>
+      </w:r>
+      <w:r>
+        <w:rPr>
+          <w:i/>
+          <w:iCs/>
+          <w:color w:val="FF0000"/>
+        </w:rPr>
+        <w:t>ndelen av de positiva</w:t>
+      </w:r>
+      <w:r>
+        <w:rPr>
+          <w:i/>
+          <w:iCs/>
+          <w:color w:val="FF0000"/>
+        </w:rPr>
+        <w:t xml:space="preserve"> </w:t>
+      </w:r>
+      <w:r>
+        <w:rPr>
+          <w:i/>
+          <w:iCs/>
+          <w:color w:val="FF0000"/>
+        </w:rPr>
+        <w:t>prediktionerna som faktiskt är korrekta</w:t>
+      </w:r>
+      <w:r>
+        <w:rPr>
+          <w:i/>
+          <w:iCs/>
+          <w:color w:val="FF0000"/>
+        </w:rPr>
+        <w:t>.</w:t>
+      </w:r>
+    </w:p>
+    <w:p>
+      <w:pPr>
+        <w:pStyle w:val="ListParagraph"/>
         <w:numPr>
           <w:ilvl w:val="0"/>
           <w:numId w:val="2"/>
@@ -578,6 +2320,91 @@
     <w:p>
       <w:pPr>
         <w:pStyle w:val="ListParagraph"/>
+      </w:pPr>
+      <w:r>
+        <w:rPr>
+          <w:i/>
+          <w:iCs/>
+          <w:color w:val="FF0000"/>
+        </w:rPr>
+        <w:t>Recall =TP/(</w:t>
+      </w:r>
+      <w:r>
+        <w:rPr>
+          <w:i/>
+          <w:iCs/>
+          <w:color w:val="FF0000"/>
+        </w:rPr>
+        <w:t>TP+FN</w:t>
+      </w:r>
+      <w:r>
+        <w:rPr>
+          <w:i/>
+          <w:iCs/>
+          <w:color w:val="FF0000"/>
+        </w:rPr>
+        <w:t>)</w:t>
+      </w:r>
+      <w:r>
+        <w:rPr>
+          <w:i/>
+          <w:iCs/>
+          <w:color w:val="FF0000"/>
+        </w:rPr>
+        <w:t xml:space="preserve"> och det anger a</w:t>
+      </w:r>
+      <w:r>
+        <w:rPr>
+          <w:i/>
+          <w:iCs/>
+          <w:color w:val="FF0000"/>
+        </w:rPr>
+        <w:t>ndelen av den positiva</w:t>
+      </w:r>
+      <w:r>
+        <w:rPr>
+          <w:i/>
+          <w:iCs/>
+          <w:color w:val="FF0000"/>
+        </w:rPr>
+        <w:t xml:space="preserve"> </w:t>
+      </w:r>
+      <w:r>
+        <w:rPr>
+          <w:i/>
+          <w:iCs/>
+          <w:color w:val="FF0000"/>
+        </w:rPr>
+        <w:t>klassen som vi predikterar</w:t>
+      </w:r>
+      <w:r>
+        <w:rPr>
+          <w:i/>
+          <w:iCs/>
+          <w:color w:val="FF0000"/>
+        </w:rPr>
+        <w:t xml:space="preserve"> </w:t>
+      </w:r>
+      <w:r>
+        <w:rPr>
+          <w:i/>
+          <w:iCs/>
+          <w:color w:val="FF0000"/>
+        </w:rPr>
+        <w:t>korrekt</w:t>
+      </w:r>
+      <w:r>
+        <w:rPr>
+          <w:i/>
+          <w:iCs/>
+          <w:color w:val="FF0000"/>
+        </w:rPr>
+        <w:t>.</w:t>
+      </w:r>
+    </w:p>
+    <w:p>
+      <w:pPr>
+        <w:pStyle w:val="ListParagraph"/>
         <w:numPr>
           <w:ilvl w:val="0"/>
           <w:numId w:val="2"/>
@@ -594,6 +2421,107 @@
     <w:p>
       <w:pPr>
         <w:pStyle w:val="ListParagraph"/>
+      </w:pPr>
+      <w:r>
+        <w:rPr>
+          <w:i/>
+          <w:iCs/>
+          <w:color w:val="FF0000"/>
+        </w:rPr>
+        <w:t xml:space="preserve">Om man tex har tre klasser A,B och C kan man </w:t>
+      </w:r>
+      <w:r>
+        <w:rPr>
+          <w:i/>
+          <w:iCs/>
+          <w:color w:val="FF0000"/>
+        </w:rPr>
+        <w:t xml:space="preserve">göra tre modeller som predikterar sannolikheten för att </w:t>
+      </w:r>
+      <w:r>
+        <w:rPr>
+          <w:i/>
+          <w:iCs/>
+          <w:color w:val="FF0000"/>
+        </w:rPr>
+        <w:t>indatan tillhör klassen</w:t>
+      </w:r>
+      <w:r>
+        <w:rPr>
+          <w:i/>
+          <w:iCs/>
+          <w:color w:val="FF0000"/>
+        </w:rPr>
+        <w:t>.</w:t>
+      </w:r>
+      <w:r>
+        <w:rPr>
+          <w:i/>
+          <w:iCs/>
+          <w:color w:val="FF0000"/>
+        </w:rPr>
+        <w:t xml:space="preserve"> </w:t>
+      </w:r>
+      <w:r>
+        <w:rPr>
+          <w:i/>
+          <w:iCs/>
+          <w:color w:val="FF0000"/>
+        </w:rPr>
+        <w:t xml:space="preserve">Man </w:t>
+      </w:r>
+      <w:r>
+        <w:rPr>
+          <w:i/>
+          <w:iCs/>
+          <w:color w:val="FF0000"/>
+        </w:rPr>
+        <w:t>måste med andra ord</w:t>
+      </w:r>
+      <w:r>
+        <w:rPr>
+          <w:i/>
+          <w:iCs/>
+          <w:color w:val="FF0000"/>
+        </w:rPr>
+        <w:t xml:space="preserve"> skapa en binär klassifi</w:t>
+      </w:r>
+      <w:r>
+        <w:rPr>
+          <w:i/>
+          <w:iCs/>
+          <w:color w:val="FF0000"/>
+        </w:rPr>
+        <w:t xml:space="preserve">cerare för varje klass och välja den </w:t>
+      </w:r>
+      <w:r>
+        <w:rPr>
+          <w:i/>
+          <w:iCs/>
+          <w:color w:val="FF0000"/>
+        </w:rPr>
+        <w:t xml:space="preserve">som </w:t>
+      </w:r>
+      <w:r>
+        <w:rPr>
+          <w:i/>
+          <w:iCs/>
+          <w:color w:val="FF0000"/>
+        </w:rPr>
+        <w:t>få</w:t>
+      </w:r>
+      <w:r>
+        <w:rPr>
+          <w:i/>
+          <w:iCs/>
+          <w:color w:val="FF0000"/>
+        </w:rPr>
+        <w:t>r högst ”score”</w:t>
+      </w:r>
+    </w:p>
+    <w:p>
+      <w:pPr>
+        <w:pStyle w:val="ListParagraph"/>
         <w:numPr>
           <w:ilvl w:val="0"/>
           <w:numId w:val="2"/>
@@ -606,6 +2534,117 @@
     <w:p>
       <w:pPr>
         <w:pStyle w:val="ListParagraph"/>
+        <w:rPr>
+          <w:i/>
+          <w:iCs/>
+          <w:color w:val="FF0000"/>
+        </w:rPr>
+      </w:pPr>
+      <w:r>
+        <w:rPr>
+          <w:i/>
+          <w:iCs/>
+          <w:color w:val="FF0000"/>
+        </w:rPr>
+        <w:t>OvR</w:t>
+      </w:r>
+      <w:r>
+        <w:rPr>
+          <w:i/>
+          <w:iCs/>
+          <w:color w:val="FF0000"/>
+        </w:rPr>
+        <w:t>:</w:t>
+      </w:r>
+      <w:r>
+        <w:rPr>
+          <w:i/>
+          <w:iCs/>
+          <w:color w:val="FF0000"/>
+        </w:rPr>
+        <w:t xml:space="preserve"> se föregående svar</w:t>
+      </w:r>
+    </w:p>
+    <w:p>
+      <w:pPr>
+        <w:pStyle w:val="ListParagraph"/>
+      </w:pPr>
+      <w:r>
+        <w:rPr>
+          <w:i/>
+          <w:iCs/>
+          <w:color w:val="FF0000"/>
+        </w:rPr>
+        <w:t xml:space="preserve">OvO: med samma som </w:t>
+      </w:r>
+      <w:r>
+        <w:rPr>
+          <w:i/>
+          <w:iCs/>
+          <w:color w:val="FF0000"/>
+        </w:rPr>
+        <w:t>ovan så måste man göra en modell för varje kombination av klasser</w:t>
+      </w:r>
+      <w:r>
+        <w:rPr>
+          <w:i/>
+          <w:iCs/>
+          <w:color w:val="FF0000"/>
+        </w:rPr>
+        <w:t xml:space="preserve"> – [A,B],[A,C],[B,C]</w:t>
+      </w:r>
+      <w:r>
+        <w:rPr>
+          <w:i/>
+          <w:iCs/>
+          <w:color w:val="FF0000"/>
+        </w:rPr>
+        <w:t xml:space="preserve"> </w:t>
+      </w:r>
+      <w:r>
+        <w:rPr>
+          <w:i/>
+          <w:iCs/>
+          <w:color w:val="FF0000"/>
+        </w:rPr>
+        <w:t>=</w:t>
+      </w:r>
+      <w:r>
+        <w:rPr>
+          <w:i/>
+          <w:iCs/>
+          <w:color w:val="FF0000"/>
+        </w:rPr>
+        <w:t xml:space="preserve"> Nx(N-1)/2 modeller</w:t>
+      </w:r>
+      <w:r>
+        <w:rPr>
+          <w:i/>
+          <w:iCs/>
+          <w:color w:val="FF0000"/>
+        </w:rPr>
+        <w:t xml:space="preserve">. Det blir många modeller men fördelen är att man endast måste träna på de fall </w:t>
+      </w:r>
+      <w:r>
+        <w:rPr>
+          <w:i/>
+          <w:iCs/>
+          <w:color w:val="FF0000"/>
+        </w:rPr>
+        <w:t>som är inblandade i modellen tex A och B</w:t>
+      </w:r>
+      <w:r>
+        <w:rPr>
+          <w:i/>
+          <w:iCs/>
+          <w:color w:val="FF0000"/>
+        </w:rPr>
+        <w:t xml:space="preserve"> </w:t>
+      </w:r>
+    </w:p>
+    <w:p>
+      <w:pPr>
+        <w:pStyle w:val="ListParagraph"/>
         <w:numPr>
           <w:ilvl w:val="0"/>
           <w:numId w:val="2"/>
@@ -613,6 +2652,35 @@
       </w:pPr>
       <w:r>
         <w:t>Vad innebär ”Multioutput-Multiclass Klassificiering”?</w:t>
+      </w:r>
+    </w:p>
+    <w:p>
+      <w:pPr>
+        <w:pStyle w:val="ListParagraph"/>
+      </w:pPr>
+      <w:r>
+        <w:rPr>
+          <w:i/>
+          <w:iCs/>
+          <w:color w:val="FF0000"/>
+        </w:rPr>
+        <w:t xml:space="preserve">Man kan prediktera flera </w:t>
+      </w:r>
+      <w:r>
+        <w:rPr>
+          <w:i/>
+          <w:iCs/>
+          <w:color w:val="FF0000"/>
+        </w:rPr>
+        <w:t>variabler/lablar samtidigt</w:t>
+      </w:r>
+      <w:r>
+        <w:rPr>
+          <w:i/>
+          <w:iCs/>
+          <w:color w:val="FF0000"/>
+        </w:rPr>
+        <w:t>, tex bounding box och objekttyp</w:t>
       </w:r>
     </w:p>
     <w:p>
@@ -816,6 +2884,124 @@
     <w:p>
       <w:pPr>
         <w:pStyle w:val="ListParagraph"/>
+      </w:pPr>
+      <w:r>
+        <w:rPr>
+          <w:i/>
+          <w:iCs/>
+          <w:color w:val="FF0000"/>
+        </w:rPr>
+        <w:t>1+2+3+4</w:t>
+      </w:r>
+      <w:r>
+        <w:rPr>
+          <w:i/>
+          <w:iCs/>
+          <w:color w:val="FF0000"/>
+        </w:rPr>
+        <w:t xml:space="preserve"> = 10</w:t>
+      </w:r>
+      <w:r>
+        <w:rPr>
+          <w:i/>
+          <w:iCs/>
+          <w:color w:val="FF0000"/>
+        </w:rPr>
+        <w:br/>
+        <w:t>(</w:t>
+      </w:r>
+      <w:r>
+        <w:rPr>
+          <w:i/>
+          <w:iCs/>
+          <w:color w:val="FF0000"/>
+        </w:rPr>
+        <w:t>1-4</w:t>
+      </w:r>
+      <w:r>
+        <w:rPr>
+          <w:i/>
+          <w:iCs/>
+          <w:color w:val="FF0000"/>
+        </w:rPr>
+        <w:t>)^2</w:t>
+      </w:r>
+      <w:r>
+        <w:rPr>
+          <w:i/>
+          <w:iCs/>
+          <w:color w:val="FF0000"/>
+        </w:rPr>
+        <w:t xml:space="preserve"> +  </w:t>
+      </w:r>
+      <w:r>
+        <w:rPr>
+          <w:i/>
+          <w:iCs/>
+          <w:color w:val="FF0000"/>
+        </w:rPr>
+        <w:t>(</w:t>
+      </w:r>
+      <w:r>
+        <w:rPr>
+          <w:i/>
+          <w:iCs/>
+          <w:color w:val="FF0000"/>
+        </w:rPr>
+        <w:t>2</w:t>
+      </w:r>
+      <w:r>
+        <w:rPr>
+          <w:i/>
+          <w:iCs/>
+          <w:color w:val="FF0000"/>
+        </w:rPr>
+        <w:t>-4)^2 +  (</w:t>
+      </w:r>
+      <w:r>
+        <w:rPr>
+          <w:i/>
+          <w:iCs/>
+          <w:color w:val="FF0000"/>
+        </w:rPr>
+        <w:t>3</w:t>
+      </w:r>
+      <w:r>
+        <w:rPr>
+          <w:i/>
+          <w:iCs/>
+          <w:color w:val="FF0000"/>
+        </w:rPr>
+        <w:t>-4)^2</w:t>
+      </w:r>
+      <w:r>
+        <w:rPr>
+          <w:i/>
+          <w:iCs/>
+          <w:color w:val="FF0000"/>
+        </w:rPr>
+        <w:t xml:space="preserve"> =</w:t>
+      </w:r>
+      <w:r>
+        <w:rPr>
+          <w:i/>
+          <w:iCs/>
+          <w:color w:val="FF0000"/>
+        </w:rPr>
+        <w:t xml:space="preserve"> 14</w:t>
+      </w:r>
+      <w:r>
+        <w:rPr>
+          <w:i/>
+          <w:iCs/>
+          <w:color w:val="FF0000"/>
+        </w:rPr>
+        <w:t xml:space="preserve"> </w:t>
+      </w:r>
+    </w:p>
+    <w:p>
+      <w:pPr>
+        <w:pStyle w:val="ListParagraph"/>
         <w:numPr>
           <w:ilvl w:val="0"/>
           <w:numId w:val="3"/>
@@ -915,6 +3101,27 @@
       <w:pPr>
         <w:ind w:firstLine="720"/>
       </w:pPr>
+      <w:r>
+        <w:rPr>
+          <w:i/>
+          <w:iCs/>
+          <w:color w:val="FF0000"/>
+        </w:rPr>
+        <w:t>Man kan tolka det som</w:t>
+      </w:r>
+      <w:r>
+        <w:rPr>
+          <w:i/>
+          <w:iCs/>
+          <w:color w:val="FF0000"/>
+        </w:rPr>
+        <w:t xml:space="preserve"> prediktionens medelavstånd till de sanna värdena.</w:t>
+      </w:r>
+    </w:p>
+    <w:p>
+      <w:r>
+        <w:br w:type="page"/>
+      </w:r>
     </w:p>
     <w:p>
       <w:pPr>
@@ -925,6 +3132,7 @@
         </w:numPr>
       </w:pPr>
       <w:r>
+        <w:lastRenderedPageBreak/>
         <w:t xml:space="preserve">Kan du kort förklara hur </w:t>
       </w:r>
       <w:r>
@@ -1044,6 +3252,595 @@
     <w:p>
       <w:pPr>
         <w:pStyle w:val="ListParagraph"/>
+        <w:rPr>
+          <w:i/>
+          <w:iCs/>
+          <w:color w:val="FF0000"/>
+        </w:rPr>
+      </w:pPr>
+      <w:r>
+        <w:rPr>
+          <w:i/>
+          <w:iCs/>
+          <w:color w:val="FF0000"/>
+        </w:rPr>
+        <w:t>Om</w:t>
+      </w:r>
+      <w:r>
+        <w:rPr>
+          <w:i/>
+          <w:iCs/>
+          <w:color w:val="FF0000"/>
+        </w:rPr>
+        <w:t xml:space="preserve"> </w:t>
+      </w:r>
+      <w:r>
+        <w:rPr>
+          <w:i/>
+          <w:iCs/>
+          <w:color w:val="FF0000"/>
+        </w:rPr>
+        <w:t>man skriver om formeln på matrisform får man</w:t>
+      </w:r>
+    </w:p>
+    <w:p>
+      <w:pPr>
+        <w:pStyle w:val="ListParagraph"/>
+      </w:pPr>
+      <w:r>
+        <w:rPr>
+          <w:i/>
+          <w:iCs/>
+          <w:color w:val="FF0000"/>
+        </w:rPr>
+        <w:drawing>
+          <wp:inline distT="0" distB="0" distL="0" distR="0" wp14:anchorId="508250D4" wp14:editId="00F57066">
+            <wp:extent cx="2647950" cy="3432799"/>
+            <wp:effectExtent l="0" t="0" r="0" b="0"/>
+            <wp:docPr id="413213457" name="Picture 1" descr="A screenshot of a math problem&#10;&#10;Description automatically generated"/>
+            <wp:cNvGraphicFramePr>
+              <a:graphicFrameLocks xmlns:a="http://schemas.openxmlformats.org/drawingml/2006/main" noChangeAspect="1"/>
+            </wp:cNvGraphicFramePr>
+            <a:graphic xmlns:a="http://schemas.openxmlformats.org/drawingml/2006/main">
+              <a:graphicData uri="http://schemas.openxmlformats.org/drawingml/2006/picture">
+                <pic:pic xmlns:pic="http://schemas.openxmlformats.org/drawingml/2006/picture">
+                  <pic:nvPicPr>
+                    <pic:cNvPr id="413213457" name="Picture 1" descr="A screenshot of a math problem&#10;&#10;Description automatically generated"/>
+                    <pic:cNvPicPr/>
+                  </pic:nvPicPr>
+                  <pic:blipFill>
+                    <a:blip r:embed="rId9"/>
+                    <a:stretch>
+                      <a:fillRect/>
+                    </a:stretch>
+                  </pic:blipFill>
+                  <pic:spPr>
+                    <a:xfrm>
+                      <a:off x="0" y="0"/>
+                      <a:ext cx="2651356" cy="3437215"/>
+                    </a:xfrm>
+                    <a:prstGeom prst="rect">
+                      <a:avLst/>
+                    </a:prstGeom>
+                  </pic:spPr>
+                </pic:pic>
+              </a:graphicData>
+            </a:graphic>
+          </wp:inline>
+        </w:drawing>
+      </w:r>
+    </w:p>
+    <w:p>
+      <w:pPr>
+        <w:pStyle w:val="ListParagraph"/>
+        <w:rPr>
+          <w:rFonts w:cstheme="minorHAnsi"/>
+          <w:i/>
+          <w:iCs/>
+          <w:color w:val="FF0000"/>
+        </w:rPr>
+      </w:pPr>
+      <w:r>
+        <w:rPr>
+          <w:i/>
+          <w:iCs/>
+          <w:color w:val="FF0000"/>
+        </w:rPr>
+        <w:t>Första kolumnen i X är ett för att ta hand om bias-termen.</w:t>
+      </w:r>
+      <w:r>
+        <w:rPr>
+          <w:i/>
+          <w:iCs/>
+          <w:color w:val="FF0000"/>
+        </w:rPr>
+        <w:t xml:space="preserve"> För att lösa ut parametervektorn </w:t>
+      </w:r>
+      <w:r>
+        <w:rPr>
+          <w:rFonts w:cstheme="minorHAnsi"/>
+          <w:i/>
+          <w:iCs/>
+          <w:color w:val="FF0000"/>
+        </w:rPr>
+        <w:t>β</w:t>
+      </w:r>
+      <w:r>
+        <w:rPr>
+          <w:rFonts w:cstheme="minorHAnsi"/>
+          <w:i/>
+          <w:iCs/>
+          <w:color w:val="FF0000"/>
+        </w:rPr>
+        <w:t xml:space="preserve"> kan man </w:t>
+      </w:r>
+      <w:r>
+        <w:rPr>
+          <w:rFonts w:cstheme="minorHAnsi"/>
+          <w:i/>
+          <w:iCs/>
+          <w:color w:val="FF0000"/>
+        </w:rPr>
+        <w:t>söka efter den vektor som minimerar</w:t>
+      </w:r>
+      <w:r>
+        <w:rPr>
+          <w:rFonts w:cstheme="minorHAnsi"/>
+          <w:i/>
+          <w:iCs/>
+          <w:color w:val="FF0000"/>
+        </w:rPr>
+        <w:t xml:space="preserve"> felet</w:t>
+      </w:r>
+      <w:r>
+        <w:rPr>
+          <w:rFonts w:cstheme="minorHAnsi"/>
+          <w:i/>
+          <w:iCs/>
+          <w:color w:val="FF0000"/>
+        </w:rPr>
+        <w:t xml:space="preserve"> </w:t>
+      </w:r>
+      <w:r>
+        <w:rPr>
+          <w:rFonts w:cstheme="minorHAnsi"/>
+          <w:i/>
+          <w:iCs/>
+          <w:color w:val="FF0000"/>
+        </w:rPr>
+        <w:t xml:space="preserve">i </w:t>
+      </w:r>
+      <w:r>
+        <w:rPr>
+          <w:rFonts w:cstheme="minorHAnsi"/>
+          <w:i/>
+          <w:iCs/>
+          <w:color w:val="FF0000"/>
+        </w:rPr>
+        <w:t>MSE-</w:t>
+      </w:r>
+      <w:r>
+        <w:rPr>
+          <w:rFonts w:cstheme="minorHAnsi"/>
+          <w:i/>
+          <w:iCs/>
+          <w:color w:val="FF0000"/>
+        </w:rPr>
+        <w:t>mening</w:t>
+      </w:r>
+      <w:r>
+        <w:rPr>
+          <w:rFonts w:cstheme="minorHAnsi"/>
+          <w:i/>
+          <w:iCs/>
+          <w:color w:val="FF0000"/>
+        </w:rPr>
+        <w:t xml:space="preserve"> </w:t>
+      </w:r>
+      <w:r>
+        <w:rPr>
+          <w:rFonts w:cstheme="minorHAnsi"/>
+          <w:i/>
+          <w:iCs/>
+          <w:color w:val="FF0000"/>
+        </w:rPr>
+        <w:t>(</w:t>
+      </w:r>
+      <w:r>
+        <w:rPr>
+          <w:rFonts w:cstheme="minorHAnsi"/>
+          <w:i/>
+          <w:iCs/>
+          <w:color w:val="FF0000"/>
+        </w:rPr>
+        <w:t xml:space="preserve">vilken </w:t>
+      </w:r>
+      <w:r>
+        <w:rPr>
+          <w:rFonts w:cstheme="minorHAnsi"/>
+          <w:i/>
+          <w:iCs/>
+          <w:color w:val="FF0000"/>
+        </w:rPr>
+        <w:t>är</w:t>
+      </w:r>
+      <w:r>
+        <w:rPr>
+          <w:rFonts w:cstheme="minorHAnsi"/>
+          <w:i/>
+          <w:iCs/>
+          <w:color w:val="FF0000"/>
+        </w:rPr>
+        <w:t xml:space="preserve"> en </w:t>
+      </w:r>
+      <w:r>
+        <w:rPr>
+          <w:rFonts w:cstheme="minorHAnsi"/>
+          <w:i/>
+          <w:iCs/>
+          <w:color w:val="FF0000"/>
+        </w:rPr>
+        <w:t>andragradsform</w:t>
+      </w:r>
+      <w:r>
+        <w:rPr>
+          <w:rFonts w:cstheme="minorHAnsi"/>
+          <w:i/>
+          <w:iCs/>
+          <w:color w:val="FF0000"/>
+        </w:rPr>
+        <w:t xml:space="preserve"> (konvex)</w:t>
+      </w:r>
+      <w:r>
+        <w:rPr>
+          <w:rFonts w:cstheme="minorHAnsi"/>
+          <w:i/>
+          <w:iCs/>
+          <w:color w:val="FF0000"/>
+        </w:rPr>
+        <w:t xml:space="preserve"> dvs minimum är då derivatan är nol</w:t>
+      </w:r>
+      <w:r>
+        <w:rPr>
+          <w:rFonts w:cstheme="minorHAnsi"/>
+          <w:i/>
+          <w:iCs/>
+          <w:color w:val="FF0000"/>
+        </w:rPr>
+        <w:t>l)</w:t>
+      </w:r>
+      <w:r>
+        <w:rPr>
+          <w:rFonts w:cstheme="minorHAnsi"/>
+          <w:i/>
+          <w:iCs/>
+          <w:color w:val="FF0000"/>
+        </w:rPr>
+        <w:t>.</w:t>
+      </w:r>
+      <w:r>
+        <w:rPr>
+          <w:rFonts w:cstheme="minorHAnsi"/>
+          <w:i/>
+          <w:iCs/>
+          <w:color w:val="FF0000"/>
+        </w:rPr>
+        <w:t xml:space="preserve"> </w:t>
+      </w:r>
+      <w:r>
+        <w:rPr>
+          <w:rFonts w:cstheme="minorHAnsi"/>
+          <w:i/>
+          <w:iCs/>
+          <w:color w:val="FF0000"/>
+        </w:rPr>
+        <w:t xml:space="preserve">Om man deriverar MSE ekvationen </w:t>
+      </w:r>
+      <w:r>
+        <w:rPr>
+          <w:rFonts w:cstheme="minorHAnsi"/>
+          <w:i/>
+          <w:iCs/>
+          <w:color w:val="FF0000"/>
+        </w:rPr>
+        <w:t xml:space="preserve">och väljer nollpunkter kan </w:t>
+      </w:r>
+      <w:r>
+        <w:rPr>
+          <w:rFonts w:cstheme="minorHAnsi"/>
+          <w:i/>
+          <w:iCs/>
+          <w:color w:val="FF0000"/>
+        </w:rPr>
+        <w:t>man estimera parametervektorn som en funktion av indata och utdata enbart:</w:t>
+      </w:r>
+      <w:r>
+        <w:rPr>
+          <w:rFonts w:cstheme="minorHAnsi"/>
+          <w:i/>
+          <w:iCs/>
+          <w:color w:val="FF0000"/>
+        </w:rPr>
+        <w:br/>
+      </w:r>
+      <w:r>
+        <w:rPr>
+          <w:rFonts w:cstheme="minorHAnsi"/>
+          <w:i/>
+          <w:iCs/>
+          <w:color w:val="FF0000"/>
+        </w:rPr>
+        <w:drawing>
+          <wp:inline distT="0" distB="0" distL="0" distR="0" wp14:anchorId="66AA055A" wp14:editId="239C3493">
+            <wp:extent cx="1714739" cy="371527"/>
+            <wp:effectExtent l="0" t="0" r="0" b="9525"/>
+            <wp:docPr id="1151590637" name="Picture 1"/>
+            <wp:cNvGraphicFramePr>
+              <a:graphicFrameLocks xmlns:a="http://schemas.openxmlformats.org/drawingml/2006/main" noChangeAspect="1"/>
+            </wp:cNvGraphicFramePr>
+            <a:graphic xmlns:a="http://schemas.openxmlformats.org/drawingml/2006/main">
+              <a:graphicData uri="http://schemas.openxmlformats.org/drawingml/2006/picture">
+                <pic:pic xmlns:pic="http://schemas.openxmlformats.org/drawingml/2006/picture">
+                  <pic:nvPicPr>
+                    <pic:cNvPr id="1151590637" name=""/>
+                    <pic:cNvPicPr/>
+                  </pic:nvPicPr>
+                  <pic:blipFill>
+                    <a:blip r:embed="rId10"/>
+                    <a:stretch>
+                      <a:fillRect/>
+                    </a:stretch>
+                  </pic:blipFill>
+                  <pic:spPr>
+                    <a:xfrm>
+                      <a:off x="0" y="0"/>
+                      <a:ext cx="1714739" cy="371527"/>
+                    </a:xfrm>
+                    <a:prstGeom prst="rect">
+                      <a:avLst/>
+                    </a:prstGeom>
+                  </pic:spPr>
+                </pic:pic>
+              </a:graphicData>
+            </a:graphic>
+          </wp:inline>
+        </w:drawing>
+      </w:r>
+      <w:r>
+        <w:rPr>
+          <w:rFonts w:cstheme="minorHAnsi"/>
+          <w:i/>
+          <w:iCs/>
+          <w:color w:val="4472C4" w:themeColor="accent1"/>
+        </w:rPr>
+        <w:t>[</w:t>
+      </w:r>
+      <w:r>
+        <w:rPr>
+          <w:rFonts w:cstheme="minorHAnsi"/>
+          <w:i/>
+          <w:iCs/>
+          <w:color w:val="4472C4" w:themeColor="accent1"/>
+        </w:rPr>
+        <w:t>(</w:t>
+      </w:r>
+      <w:r>
+        <w:rPr>
+          <w:rFonts w:cstheme="minorHAnsi"/>
+          <w:i/>
+          <w:iCs/>
+          <w:color w:val="4472C4" w:themeColor="accent1"/>
+        </w:rPr>
+        <w:t>p+1</w:t>
+      </w:r>
+      <w:r>
+        <w:rPr>
+          <w:rFonts w:cstheme="minorHAnsi"/>
+          <w:i/>
+          <w:iCs/>
+          <w:color w:val="4472C4" w:themeColor="accent1"/>
+        </w:rPr>
+        <w:t>) x 1</w:t>
+      </w:r>
+      <w:r>
+        <w:rPr>
+          <w:rFonts w:cstheme="minorHAnsi"/>
+          <w:i/>
+          <w:iCs/>
+          <w:color w:val="4472C4" w:themeColor="accent1"/>
+        </w:rPr>
+        <w:t>]=[</w:t>
+      </w:r>
+      <w:r>
+        <w:rPr>
+          <w:rFonts w:cstheme="minorHAnsi"/>
+          <w:i/>
+          <w:iCs/>
+          <w:color w:val="4472C4" w:themeColor="accent1"/>
+        </w:rPr>
+        <w:t>(p+1)</w:t>
+      </w:r>
+      <w:r>
+        <w:rPr>
+          <w:rFonts w:cstheme="minorHAnsi"/>
+          <w:i/>
+          <w:iCs/>
+          <w:color w:val="4472C4" w:themeColor="accent1"/>
+        </w:rPr>
+        <w:t xml:space="preserve"> x </w:t>
+      </w:r>
+      <w:r>
+        <w:rPr>
+          <w:rFonts w:cstheme="minorHAnsi"/>
+          <w:i/>
+          <w:iCs/>
+          <w:color w:val="4472C4" w:themeColor="accent1"/>
+        </w:rPr>
+        <w:t>n</w:t>
+      </w:r>
+      <w:r>
+        <w:rPr>
+          <w:rFonts w:cstheme="minorHAnsi"/>
+          <w:i/>
+          <w:iCs/>
+          <w:color w:val="4472C4" w:themeColor="accent1"/>
+        </w:rPr>
+        <w:t>]</w:t>
+      </w:r>
+      <w:r>
+        <w:rPr>
+          <w:rFonts w:cstheme="minorHAnsi"/>
+          <w:i/>
+          <w:iCs/>
+          <w:color w:val="4472C4" w:themeColor="accent1"/>
+        </w:rPr>
+        <w:t>[</w:t>
+      </w:r>
+      <w:r>
+        <w:rPr>
+          <w:rFonts w:cstheme="minorHAnsi"/>
+          <w:i/>
+          <w:iCs/>
+          <w:color w:val="4472C4" w:themeColor="accent1"/>
+        </w:rPr>
+        <w:t xml:space="preserve">n x </w:t>
+      </w:r>
+      <w:r>
+        <w:rPr>
+          <w:rFonts w:cstheme="minorHAnsi"/>
+          <w:i/>
+          <w:iCs/>
+          <w:color w:val="4472C4" w:themeColor="accent1"/>
+        </w:rPr>
+        <w:t>(p+1)</w:t>
+      </w:r>
+      <w:r>
+        <w:rPr>
+          <w:rFonts w:cstheme="minorHAnsi"/>
+          <w:i/>
+          <w:iCs/>
+          <w:color w:val="4472C4" w:themeColor="accent1"/>
+        </w:rPr>
+        <w:t>]</w:t>
+      </w:r>
+      <w:r>
+        <w:rPr>
+          <w:rFonts w:cstheme="minorHAnsi"/>
+          <w:i/>
+          <w:iCs/>
+          <w:color w:val="4472C4" w:themeColor="accent1"/>
+        </w:rPr>
+        <w:t xml:space="preserve"> </w:t>
+      </w:r>
+      <w:r>
+        <w:rPr>
+          <w:rFonts w:cstheme="minorHAnsi"/>
+          <w:i/>
+          <w:iCs/>
+          <w:color w:val="4472C4" w:themeColor="accent1"/>
+        </w:rPr>
+        <w:t>[</w:t>
+      </w:r>
+      <w:r>
+        <w:rPr>
+          <w:rFonts w:cstheme="minorHAnsi"/>
+          <w:i/>
+          <w:iCs/>
+          <w:color w:val="4472C4" w:themeColor="accent1"/>
+        </w:rPr>
+        <w:t>(p+1) x n</w:t>
+      </w:r>
+      <w:r>
+        <w:rPr>
+          <w:rFonts w:cstheme="minorHAnsi"/>
+          <w:i/>
+          <w:iCs/>
+          <w:color w:val="4472C4" w:themeColor="accent1"/>
+        </w:rPr>
+        <w:t>]</w:t>
+      </w:r>
+      <w:r>
+        <w:rPr>
+          <w:rFonts w:cstheme="minorHAnsi"/>
+          <w:i/>
+          <w:iCs/>
+          <w:color w:val="4472C4" w:themeColor="accent1"/>
+        </w:rPr>
+        <w:t>[n x 1]</w:t>
+      </w:r>
+    </w:p>
+    <w:p>
+      <w:pPr>
+        <w:pStyle w:val="ListParagraph"/>
+        <w:rPr>
+          <w:rFonts w:cstheme="minorHAnsi"/>
+          <w:i/>
+          <w:iCs/>
+          <w:color w:val="FF0000"/>
+        </w:rPr>
+      </w:pPr>
+      <w:r>
+        <w:rPr>
+          <w:i/>
+          <w:iCs/>
+          <w:color w:val="FF0000"/>
+        </w:rPr>
+        <w:t>OBS! Detta kan</w:t>
+      </w:r>
+      <w:r>
+        <w:rPr>
+          <w:i/>
+          <w:iCs/>
+          <w:color w:val="FF0000"/>
+        </w:rPr>
+        <w:t xml:space="preserve"> mycket</w:t>
+      </w:r>
+      <w:r>
+        <w:rPr>
+          <w:i/>
+          <w:iCs/>
+          <w:color w:val="FF0000"/>
+        </w:rPr>
+        <w:t xml:space="preserve"> väl</w:t>
+      </w:r>
+      <w:r>
+        <w:rPr>
+          <w:i/>
+          <w:iCs/>
+          <w:color w:val="FF0000"/>
+        </w:rPr>
+        <w:t xml:space="preserve"> ge en lokalt minima och för att vara säker </w:t>
+      </w:r>
+      <w:r>
+        <w:rPr>
+          <w:i/>
+          <w:iCs/>
+          <w:color w:val="FF0000"/>
+        </w:rPr>
+        <w:t xml:space="preserve">att hitta ett globalt </w:t>
+      </w:r>
+      <w:r>
+        <w:rPr>
+          <w:i/>
+          <w:iCs/>
+          <w:color w:val="FF0000"/>
+        </w:rPr>
+        <w:t>måste man använda andraderivatan men det ligger utanför scopet på denna frågan.</w:t>
+      </w:r>
+    </w:p>
+    <w:p>
+      <w:pPr>
+        <w:pStyle w:val="ListParagraph"/>
+        <w:rPr>
+          <w:i/>
+          <w:iCs/>
+          <w:color w:val="FF0000"/>
+        </w:rPr>
+      </w:pPr>
+    </w:p>
+    <w:p>
+      <w:pPr>
+        <w:pStyle w:val="ListParagraph"/>
         <w:numPr>
           <w:ilvl w:val="0"/>
           <w:numId w:val="3"/>
@@ -1054,7 +3851,66 @@
           <w:rFonts w:eastAsiaTheme="minorEastAsia"/>
           <w:iCs/>
         </w:rPr>
-        <w:t xml:space="preserve">I frågan ovan, varför används MSE och inte RMSE? Vad är skillnaden? </w:t>
+        <w:t>I frågan ovan, varför används MSE och inte RMSE? Vad är skillnaden?</w:t>
+      </w:r>
+    </w:p>
+    <w:p>
+      <w:pPr>
+        <w:pStyle w:val="ListParagraph"/>
+      </w:pPr>
+      <w:r>
+        <w:rPr>
+          <w:rFonts w:cstheme="minorHAnsi"/>
+          <w:i/>
+          <w:iCs/>
+          <w:color w:val="FF0000"/>
+        </w:rPr>
+        <w:t xml:space="preserve">MSE </w:t>
+      </w:r>
+      <w:r>
+        <w:rPr>
+          <w:rFonts w:cstheme="minorHAnsi"/>
+          <w:i/>
+          <w:iCs/>
+          <w:color w:val="FF0000"/>
+        </w:rPr>
+        <w:t>ger större påverkan för stora fel</w:t>
+      </w:r>
+      <w:r>
+        <w:rPr>
+          <w:rFonts w:cstheme="minorHAnsi"/>
+          <w:i/>
+          <w:iCs/>
+          <w:color w:val="FF0000"/>
+        </w:rPr>
+        <w:t>, en fördel med att använda RMSE kan vara att felet har samma enhet som datan</w:t>
+      </w:r>
+      <w:r>
+        <w:rPr>
+          <w:rFonts w:cstheme="minorHAnsi"/>
+          <w:i/>
+          <w:iCs/>
+          <w:color w:val="FF0000"/>
+        </w:rPr>
+        <w:t xml:space="preserve"> vilket gör den intiutivt lättare att förstå</w:t>
+      </w:r>
+      <w:r>
+        <w:rPr>
+          <w:rFonts w:cstheme="minorHAnsi"/>
+          <w:i/>
+          <w:iCs/>
+          <w:color w:val="FF0000"/>
+        </w:rPr>
+        <w:t>.</w:t>
+      </w:r>
+      <w:r>
+        <w:rPr>
+          <w:rFonts w:cstheme="minorHAnsi"/>
+          <w:i/>
+          <w:iCs/>
+          <w:color w:val="FF0000"/>
+        </w:rPr>
+        <w:t xml:space="preserve"> </w:t>
       </w:r>
     </w:p>
     <w:p>
@@ -1079,6 +3935,215 @@
         </w:rPr>
         <w:br/>
       </w:r>
+      <w:r>
+        <w:rPr>
+          <w:rFonts w:cstheme="minorHAnsi"/>
+          <w:i/>
+          <w:iCs/>
+          <w:color w:val="FF0000"/>
+        </w:rPr>
+        <w:t xml:space="preserve">Om man </w:t>
+      </w:r>
+      <w:r>
+        <w:rPr>
+          <w:rFonts w:cstheme="minorHAnsi"/>
+          <w:i/>
+          <w:iCs/>
+          <w:color w:val="FF0000"/>
+        </w:rPr>
+        <w:t>löser estimeringen enligt ovan kan det bli enormt stora matris</w:t>
+      </w:r>
+      <w:r>
+        <w:rPr>
+          <w:rFonts w:cstheme="minorHAnsi"/>
+          <w:i/>
+          <w:iCs/>
+          <w:color w:val="FF0000"/>
+        </w:rPr>
+        <w:t>ekvationer (</w:t>
+      </w:r>
+      <w:r>
+        <w:rPr>
+          <w:rFonts w:cstheme="minorHAnsi"/>
+          <w:i/>
+          <w:iCs/>
+          <w:color w:val="FF0000"/>
+        </w:rPr>
+        <w:t>inverter</w:t>
+      </w:r>
+      <w:r>
+        <w:rPr>
+          <w:rFonts w:cstheme="minorHAnsi"/>
+          <w:i/>
+          <w:iCs/>
+          <w:color w:val="FF0000"/>
+        </w:rPr>
+        <w:t xml:space="preserve">ing mm) vilket </w:t>
+      </w:r>
+      <w:r>
+        <w:rPr>
+          <w:rFonts w:cstheme="minorHAnsi"/>
+          <w:i/>
+          <w:iCs/>
+          <w:color w:val="FF0000"/>
+        </w:rPr>
+        <w:t>kräver enorm processorkraft</w:t>
+      </w:r>
+      <w:r>
+        <w:rPr>
+          <w:rFonts w:cstheme="minorHAnsi"/>
+          <w:i/>
+          <w:iCs/>
+          <w:color w:val="FF0000"/>
+        </w:rPr>
+        <w:t xml:space="preserve"> om man har mycket data</w:t>
+      </w:r>
+      <w:r>
+        <w:rPr>
+          <w:rFonts w:cstheme="minorHAnsi"/>
+          <w:i/>
+          <w:iCs/>
+          <w:color w:val="FF0000"/>
+        </w:rPr>
+        <w:t>.</w:t>
+      </w:r>
+      <w:r>
+        <w:rPr>
+          <w:rFonts w:cstheme="minorHAnsi"/>
+          <w:i/>
+          <w:iCs/>
+          <w:color w:val="FF0000"/>
+        </w:rPr>
+        <w:t xml:space="preserve"> En variant är att söka minimum av </w:t>
+      </w:r>
+      <w:r>
+        <w:rPr>
+          <w:rFonts w:cstheme="minorHAnsi"/>
+          <w:i/>
+          <w:iCs/>
+          <w:color w:val="FF0000"/>
+        </w:rPr>
+        <w:t>loss-funktionen iterativt. Det gör man genom att utvärdera  felet för ett subset av datan och sedan</w:t>
+      </w:r>
+      <w:r>
+        <w:rPr>
+          <w:rFonts w:cstheme="minorHAnsi"/>
+          <w:i/>
+          <w:iCs/>
+          <w:color w:val="FF0000"/>
+        </w:rPr>
+        <w:t xml:space="preserve"> korrigera parametervektorn så att felet minskas. Stegstorlek och riktning styr hur snabbt och korrekt </w:t>
+      </w:r>
+      <w:r>
+        <w:rPr>
+          <w:rFonts w:cstheme="minorHAnsi"/>
+          <w:i/>
+          <w:iCs/>
+          <w:color w:val="FF0000"/>
+        </w:rPr>
+        <w:t xml:space="preserve">algoritmen konvergerar. Gradient </w:t>
+      </w:r>
+      <w:r>
+        <w:rPr>
+          <w:rFonts w:cstheme="minorHAnsi"/>
+          <w:i/>
+          <w:iCs/>
+          <w:color w:val="FF0000"/>
+        </w:rPr>
+        <w:t>D</w:t>
+      </w:r>
+      <w:r>
+        <w:rPr>
+          <w:rFonts w:cstheme="minorHAnsi"/>
+          <w:i/>
+          <w:iCs/>
+          <w:color w:val="FF0000"/>
+        </w:rPr>
+        <w:t xml:space="preserve">escent </w:t>
+      </w:r>
+      <w:r>
+        <w:rPr>
+          <w:rFonts w:cstheme="minorHAnsi"/>
+          <w:i/>
+          <w:iCs/>
+          <w:color w:val="FF0000"/>
+        </w:rPr>
+        <w:t>flyttar sig negativt derivatan av</w:t>
+      </w:r>
+      <w:r>
+        <w:t xml:space="preserve"> </w:t>
+      </w:r>
+      <w:r>
+        <w:rPr>
+          <w:rFonts w:cstheme="minorHAnsi"/>
+          <w:i/>
+          <w:iCs/>
+          <w:color w:val="FF0000"/>
+        </w:rPr>
+        <w:t>loss-funktionen</w:t>
+      </w:r>
+      <w:r>
+        <w:rPr>
+          <w:rFonts w:cstheme="minorHAnsi"/>
+          <w:i/>
+          <w:iCs/>
+          <w:color w:val="FF0000"/>
+        </w:rPr>
+        <w:t>. De</w:t>
+      </w:r>
+      <w:r>
+        <w:rPr>
+          <w:rFonts w:cstheme="minorHAnsi"/>
+          <w:i/>
+          <w:iCs/>
+          <w:color w:val="FF0000"/>
+        </w:rPr>
+        <w:t>t finns en risk för självsvängning om man tar för stora steg så att man pa</w:t>
+      </w:r>
+      <w:r>
+        <w:rPr>
+          <w:rFonts w:cstheme="minorHAnsi"/>
+          <w:i/>
+          <w:iCs/>
+          <w:color w:val="FF0000"/>
+        </w:rPr>
+        <w:t>s</w:t>
+      </w:r>
+      <w:r>
+        <w:rPr>
+          <w:rFonts w:cstheme="minorHAnsi"/>
+          <w:i/>
+          <w:iCs/>
+          <w:color w:val="FF0000"/>
+        </w:rPr>
+        <w:t>serar</w:t>
+      </w:r>
+      <w:r>
+        <w:rPr>
+          <w:rFonts w:cstheme="minorHAnsi"/>
+          <w:i/>
+          <w:iCs/>
+          <w:color w:val="FF0000"/>
+        </w:rPr>
+        <w:t xml:space="preserve"> nollderivatan och kommer högre upp på den motsatta sidan av kurvan.</w:t>
+      </w:r>
+      <w:r>
+        <w:rPr>
+          <w:rFonts w:cstheme="minorHAnsi"/>
+          <w:i/>
+          <w:iCs/>
+          <w:color w:val="FF0000"/>
+        </w:rPr>
+        <w:t xml:space="preserve"> </w:t>
+      </w:r>
+      <w:r>
+        <w:t xml:space="preserve"> </w:t>
+      </w:r>
+    </w:p>
+    <w:p>
+      <w:r>
+        <w:br w:type="page"/>
+      </w:r>
     </w:p>
     <w:p>
       <w:pPr>
@@ -1089,13 +4154,135 @@
         </w:numPr>
       </w:pPr>
       <w:r>
+        <w:lastRenderedPageBreak/>
         <w:t xml:space="preserve">Vad är en parameter? Vad är en hyperparameter? </w:t>
       </w:r>
       <w:r>
         <w:t>Vad heter dem två koncepten i Scikit-learn?</w:t>
       </w:r>
     </w:p>
-    <w:p/>
+    <w:p>
+      <w:pPr>
+        <w:pStyle w:val="ListParagraph"/>
+      </w:pPr>
+      <w:r>
+        <w:rPr>
+          <w:rFonts w:cstheme="minorHAnsi"/>
+          <w:i/>
+          <w:iCs/>
+          <w:color w:val="FF0000"/>
+        </w:rPr>
+        <w:t>P</w:t>
+      </w:r>
+      <w:r>
+        <w:rPr>
+          <w:rFonts w:cstheme="minorHAnsi"/>
+          <w:i/>
+          <w:iCs/>
+          <w:color w:val="FF0000"/>
+        </w:rPr>
+        <w:t>arameter:</w:t>
+      </w:r>
+      <w:r>
+        <w:rPr>
+          <w:rFonts w:cstheme="minorHAnsi"/>
+          <w:i/>
+          <w:iCs/>
+          <w:color w:val="FF0000"/>
+        </w:rPr>
+        <w:t xml:space="preserve"> </w:t>
+      </w:r>
+      <w:r>
+        <w:rPr>
+          <w:rFonts w:cstheme="minorHAnsi"/>
+          <w:i/>
+          <w:iCs/>
+          <w:color w:val="FF0000"/>
+        </w:rPr>
+        <w:t>En parameter som lärs från träningen</w:t>
+      </w:r>
+      <w:r>
+        <w:rPr>
+          <w:rFonts w:cstheme="minorHAnsi"/>
+          <w:i/>
+          <w:iCs/>
+          <w:color w:val="FF0000"/>
+        </w:rPr>
+        <w:t>.</w:t>
+      </w:r>
+      <w:r>
+        <w:rPr>
+          <w:rFonts w:cstheme="minorHAnsi"/>
+          <w:i/>
+          <w:iCs/>
+          <w:color w:val="FF0000"/>
+        </w:rPr>
+        <w:t xml:space="preserve"> ScikitLearn</w:t>
+      </w:r>
+      <w:r>
+        <w:rPr>
+          <w:rFonts w:cstheme="minorHAnsi"/>
+          <w:i/>
+          <w:iCs/>
+          <w:color w:val="FF0000"/>
+        </w:rPr>
+        <w:t>: parameter</w:t>
+      </w:r>
+      <w:r>
+        <w:rPr>
+          <w:rFonts w:cstheme="minorHAnsi"/>
+          <w:i/>
+          <w:iCs/>
+          <w:color w:val="FF0000"/>
+        </w:rPr>
+        <w:br/>
+      </w:r>
+      <w:r>
+        <w:rPr>
+          <w:rFonts w:cstheme="minorHAnsi"/>
+          <w:i/>
+          <w:iCs/>
+          <w:color w:val="FF0000"/>
+        </w:rPr>
+        <w:t>Hyperparameter:</w:t>
+      </w:r>
+      <w:r>
+        <w:rPr>
+          <w:rFonts w:cstheme="minorHAnsi"/>
+          <w:i/>
+          <w:iCs/>
+          <w:color w:val="FF0000"/>
+        </w:rPr>
+        <w:t xml:space="preserve"> </w:t>
+      </w:r>
+      <w:r>
+        <w:rPr>
+          <w:rFonts w:cstheme="minorHAnsi"/>
+          <w:i/>
+          <w:iCs/>
+          <w:color w:val="FF0000"/>
+        </w:rPr>
+        <w:t>En parameter som används för att styra inlärningen</w:t>
+      </w:r>
+      <w:r>
+        <w:rPr>
+          <w:rFonts w:cstheme="minorHAnsi"/>
+          <w:i/>
+          <w:iCs/>
+          <w:color w:val="FF0000"/>
+        </w:rPr>
+        <w:t xml:space="preserve">. </w:t>
+      </w:r>
+      <w:r>
+        <w:rPr>
+          <w:rFonts w:cstheme="minorHAnsi"/>
+          <w:i/>
+          <w:iCs/>
+          <w:color w:val="FF0000"/>
+        </w:rPr>
+        <w:t>ScikitLearn: model parameter</w:t>
+      </w:r>
+    </w:p>
     <w:p>
       <w:pPr>
         <w:pStyle w:val="ListParagraph"/>
@@ -1111,6 +4298,110 @@
     <w:p>
       <w:pPr>
         <w:pStyle w:val="ListParagraph"/>
+      </w:pPr>
+      <w:r>
+        <w:rPr>
+          <w:rFonts w:cstheme="minorHAnsi"/>
+          <w:i/>
+          <w:iCs/>
+          <w:color w:val="FF0000"/>
+        </w:rPr>
+        <w:t xml:space="preserve">Det beskriver </w:t>
+      </w:r>
+      <w:r>
+        <w:rPr>
+          <w:rFonts w:cstheme="minorHAnsi"/>
+          <w:i/>
+          <w:iCs/>
+          <w:color w:val="FF0000"/>
+        </w:rPr>
+        <w:t xml:space="preserve">förhållandet mellan en modells komplexitet, noggrannhet och förmågan att </w:t>
+      </w:r>
+      <w:r>
+        <w:rPr>
+          <w:rFonts w:cstheme="minorHAnsi"/>
+          <w:i/>
+          <w:iCs/>
+          <w:color w:val="FF0000"/>
+        </w:rPr>
+        <w:t xml:space="preserve">prediktera tidigare osedda data. Det är inte säkert att </w:t>
+      </w:r>
+      <w:r>
+        <w:rPr>
+          <w:rFonts w:cstheme="minorHAnsi"/>
+          <w:i/>
+          <w:iCs/>
+          <w:color w:val="FF0000"/>
+        </w:rPr>
+        <w:t>modellen presterar bättre för att den är mer komplex.</w:t>
+      </w:r>
+      <w:r>
+        <w:rPr>
+          <w:rFonts w:cstheme="minorHAnsi"/>
+          <w:i/>
+          <w:iCs/>
+          <w:color w:val="FF0000"/>
+        </w:rPr>
+        <w:t xml:space="preserve"> </w:t>
+      </w:r>
+      <w:r>
+        <w:rPr>
+          <w:rFonts w:cstheme="minorHAnsi"/>
+          <w:i/>
+          <w:iCs/>
+          <w:color w:val="FF0000"/>
+        </w:rPr>
+        <w:t xml:space="preserve">Bias-fel </w:t>
+      </w:r>
+      <w:r>
+        <w:rPr>
+          <w:rFonts w:cstheme="minorHAnsi"/>
+          <w:i/>
+          <w:iCs/>
+          <w:color w:val="FF0000"/>
+        </w:rPr>
+        <w:t xml:space="preserve">(underfitting) </w:t>
+      </w:r>
+      <w:r>
+        <w:rPr>
+          <w:rFonts w:cstheme="minorHAnsi"/>
+          <w:i/>
+          <w:iCs/>
+          <w:color w:val="FF0000"/>
+        </w:rPr>
+        <w:t>och variance-fel</w:t>
+      </w:r>
+      <w:r>
+        <w:rPr>
+          <w:rFonts w:cstheme="minorHAnsi"/>
+          <w:i/>
+          <w:iCs/>
+          <w:color w:val="FF0000"/>
+        </w:rPr>
+        <w:t xml:space="preserve"> (overfitting)</w:t>
+      </w:r>
+      <w:r>
+        <w:rPr>
+          <w:rFonts w:cstheme="minorHAnsi"/>
+          <w:i/>
+          <w:iCs/>
+          <w:color w:val="FF0000"/>
+        </w:rPr>
+        <w:t xml:space="preserve"> är två motparter och det </w:t>
+      </w:r>
+      <w:r>
+        <w:rPr>
+          <w:rFonts w:cstheme="minorHAnsi"/>
+          <w:i/>
+          <w:iCs/>
+          <w:color w:val="FF0000"/>
+        </w:rPr>
+        <w:t>är svårt att hitta en kompromiss mellan dem.</w:t>
+      </w:r>
+    </w:p>
+    <w:p>
+      <w:pPr>
+        <w:pStyle w:val="ListParagraph"/>
         <w:numPr>
           <w:ilvl w:val="0"/>
           <w:numId w:val="3"/>
@@ -1123,6 +4414,83 @@
     <w:p>
       <w:pPr>
         <w:pStyle w:val="ListParagraph"/>
+      </w:pPr>
+      <w:r>
+        <w:rPr>
+          <w:rFonts w:cstheme="minorHAnsi"/>
+          <w:i/>
+          <w:iCs/>
+          <w:color w:val="FF0000"/>
+        </w:rPr>
+        <w:t>O</w:t>
+      </w:r>
+      <w:r>
+        <w:rPr>
+          <w:rFonts w:cstheme="minorHAnsi"/>
+          <w:i/>
+          <w:iCs/>
+          <w:color w:val="FF0000"/>
+        </w:rPr>
+        <w:t>verfitting</w:t>
+      </w:r>
+      <w:r>
+        <w:rPr>
+          <w:rFonts w:cstheme="minorHAnsi"/>
+          <w:i/>
+          <w:iCs/>
+          <w:color w:val="FF0000"/>
+        </w:rPr>
+        <w:t xml:space="preserve"> gör att den kan få väldigt bra re</w:t>
+      </w:r>
+      <w:r>
+        <w:rPr>
+          <w:rFonts w:cstheme="minorHAnsi"/>
+          <w:i/>
+          <w:iCs/>
+          <w:color w:val="FF0000"/>
+        </w:rPr>
+        <w:t>s</w:t>
+      </w:r>
+      <w:r>
+        <w:rPr>
+          <w:rFonts w:cstheme="minorHAnsi"/>
+          <w:i/>
+          <w:iCs/>
+          <w:color w:val="FF0000"/>
+        </w:rPr>
+        <w:t>ultat på en</w:t>
+      </w:r>
+      <w:r>
+        <w:rPr>
+          <w:rFonts w:cstheme="minorHAnsi"/>
+          <w:i/>
+          <w:iCs/>
+          <w:color w:val="FF0000"/>
+        </w:rPr>
+        <w:t xml:space="preserve"> typ av data men kommer det ny osedd data får den problem. Det </w:t>
+      </w:r>
+      <w:r>
+        <w:rPr>
+          <w:rFonts w:cstheme="minorHAnsi"/>
+          <w:i/>
+          <w:iCs/>
+          <w:color w:val="FF0000"/>
+        </w:rPr>
+        <w:t>är oftast att föredra en generaliserad modell.</w:t>
+      </w:r>
+      <w:r>
+        <w:rPr>
+          <w:rFonts w:cstheme="minorHAnsi"/>
+          <w:i/>
+          <w:iCs/>
+          <w:color w:val="FF0000"/>
+        </w:rPr>
+        <w:t xml:space="preserve"> </w:t>
+      </w:r>
+    </w:p>
+    <w:p>
+      <w:pPr>
+        <w:pStyle w:val="ListParagraph"/>
         <w:numPr>
           <w:ilvl w:val="0"/>
           <w:numId w:val="3"/>
@@ -1132,7 +4500,93 @@
         <w:t xml:space="preserve">Vad är intuitionen bakom att regularisera en modell? Har du tre exempel på regulariserade regressionsmodeller? </w:t>
       </w:r>
     </w:p>
-    <w:p/>
+    <w:p>
+      <w:pPr>
+        <w:pStyle w:val="ListParagraph"/>
+      </w:pPr>
+      <w:r>
+        <w:rPr>
+          <w:rFonts w:cstheme="minorHAnsi"/>
+          <w:i/>
+          <w:iCs/>
+          <w:color w:val="FF0000"/>
+        </w:rPr>
+        <w:t>Att regularisera en modell innebär att man ”begränsar den”, d.v.s. flexibiliteten minskar. Detta leder till högre bias men lägre varians</w:t>
+      </w:r>
+      <w:r>
+        <w:rPr>
+          <w:rFonts w:cstheme="minorHAnsi"/>
+          <w:i/>
+          <w:iCs/>
+          <w:color w:val="FF0000"/>
+        </w:rPr>
+        <w:t xml:space="preserve"> dvs mer generell modell.</w:t>
+      </w:r>
+      <w:r>
+        <w:rPr>
+          <w:rFonts w:cstheme="minorHAnsi"/>
+          <w:i/>
+          <w:iCs/>
+          <w:color w:val="FF0000"/>
+        </w:rPr>
+        <w:br/>
+        <w:t xml:space="preserve">Egentligen räcker det med ElasticNet eftersom den </w:t>
+      </w:r>
+      <w:r>
+        <w:rPr>
+          <w:rFonts w:cstheme="minorHAnsi"/>
+          <w:i/>
+          <w:iCs/>
+          <w:color w:val="FF0000"/>
+        </w:rPr>
+        <w:t>motsvarar både Ridge och Lasso och man styr det med alpha-parametern 0=Ri</w:t>
+      </w:r>
+      <w:r>
+        <w:rPr>
+          <w:rFonts w:cstheme="minorHAnsi"/>
+          <w:i/>
+          <w:iCs/>
+          <w:color w:val="FF0000"/>
+        </w:rPr>
+        <w:t>dge</w:t>
+      </w:r>
+      <w:r>
+        <w:rPr>
+          <w:rFonts w:cstheme="minorHAnsi"/>
+          <w:i/>
+          <w:iCs/>
+          <w:color w:val="FF0000"/>
+        </w:rPr>
+        <w:t xml:space="preserve"> (mer variance)</w:t>
+      </w:r>
+      <w:r>
+        <w:rPr>
+          <w:rFonts w:cstheme="minorHAnsi"/>
+          <w:i/>
+          <w:iCs/>
+          <w:color w:val="FF0000"/>
+        </w:rPr>
+        <w:t>, 1= Lasso</w:t>
+      </w:r>
+      <w:r>
+        <w:rPr>
+          <w:rFonts w:cstheme="minorHAnsi"/>
+          <w:i/>
+          <w:iCs/>
+          <w:color w:val="FF0000"/>
+        </w:rPr>
+        <w:t xml:space="preserve"> (mer bias)</w:t>
+      </w:r>
+      <w:r>
+        <w:rPr>
+          <w:rFonts w:cstheme="minorHAnsi"/>
+          <w:i/>
+          <w:iCs/>
+          <w:color w:val="FF0000"/>
+        </w:rPr>
+        <w:t xml:space="preserve">, allt emellan är en kompromiss. </w:t>
+      </w:r>
+    </w:p>
     <w:p>
       <w:pPr>
         <w:pStyle w:val="ListParagraph"/>
@@ -1148,6 +4602,29 @@
     <w:p>
       <w:pPr>
         <w:pStyle w:val="ListParagraph"/>
+      </w:pPr>
+      <w:r>
+        <w:rPr>
+          <w:rFonts w:cstheme="minorHAnsi"/>
+          <w:i/>
+          <w:iCs/>
+          <w:color w:val="FF0000"/>
+        </w:rPr>
+        <w:t>Den används för klassificering</w:t>
+      </w:r>
+      <w:r>
+        <w:rPr>
+          <w:rFonts w:cstheme="minorHAnsi"/>
+          <w:i/>
+          <w:iCs/>
+          <w:color w:val="FF0000"/>
+        </w:rPr>
+        <w:t>, inte regression.</w:t>
+      </w:r>
+    </w:p>
+    <w:p>
+      <w:pPr>
+        <w:pStyle w:val="ListParagraph"/>
         <w:numPr>
           <w:ilvl w:val="0"/>
           <w:numId w:val="3"/>
@@ -1163,9 +4640,164 @@
         <w:t>?</w:t>
       </w:r>
       <w:r>
-        <w:t xml:space="preserve"> Ledning: Sannolikhets-tolkning. </w:t>
-      </w:r>
-      <w:r>
+        <w:t xml:space="preserve"> Ledning: Sannolikhets-tolkning.</w:t>
+      </w:r>
+    </w:p>
+    <w:p>
+      <w:pPr>
+        <w:pStyle w:val="ListParagraph"/>
+      </w:pPr>
+      <w:r>
+        <w:rPr>
+          <w:rFonts w:cstheme="minorHAnsi"/>
+          <w:i/>
+          <w:iCs/>
+          <w:color w:val="FF0000"/>
+        </w:rPr>
+        <w:t xml:space="preserve">Syftet är delvis att </w:t>
+      </w:r>
+      <w:r>
+        <w:rPr>
+          <w:rFonts w:cstheme="minorHAnsi"/>
+          <w:i/>
+          <w:iCs/>
+          <w:color w:val="FF0000"/>
+        </w:rPr>
+        <w:t xml:space="preserve">mjuka upp övergången mellan </w:t>
+      </w:r>
+      <w:r>
+        <w:rPr>
+          <w:rFonts w:cstheme="minorHAnsi"/>
+          <w:i/>
+          <w:iCs/>
+          <w:color w:val="FF0000"/>
+        </w:rPr>
+        <w:t xml:space="preserve">noll och ett och </w:t>
+      </w:r>
+      <w:r>
+        <w:rPr>
+          <w:rFonts w:cstheme="minorHAnsi"/>
+          <w:i/>
+          <w:iCs/>
+          <w:color w:val="FF0000"/>
+        </w:rPr>
+        <w:t>begränsa ut</w:t>
+      </w:r>
+      <w:r>
+        <w:rPr>
+          <w:rFonts w:cstheme="minorHAnsi"/>
+          <w:i/>
+          <w:iCs/>
+          <w:color w:val="FF0000"/>
+        </w:rPr>
+        <w:t xml:space="preserve">datan </w:t>
+      </w:r>
+      <w:r>
+        <w:rPr>
+          <w:rFonts w:cstheme="minorHAnsi"/>
+          <w:i/>
+          <w:iCs/>
+          <w:color w:val="FF0000"/>
+        </w:rPr>
+        <w:t>[0..1]</w:t>
+      </w:r>
+      <w:r>
+        <w:rPr>
+          <w:rFonts w:cstheme="minorHAnsi"/>
+          <w:i/>
+          <w:iCs/>
+          <w:color w:val="FF0000"/>
+        </w:rPr>
+        <w:t>.</w:t>
+      </w:r>
+      <w:r>
+        <w:rPr>
+          <w:rFonts w:cstheme="minorHAnsi"/>
+          <w:i/>
+          <w:iCs/>
+          <w:color w:val="FF0000"/>
+        </w:rPr>
+        <w:t xml:space="preserve"> Den har</w:t>
+      </w:r>
+      <w:r>
+        <w:rPr>
+          <w:rFonts w:cstheme="minorHAnsi"/>
+          <w:i/>
+          <w:iCs/>
+          <w:color w:val="FF0000"/>
+        </w:rPr>
+        <w:t xml:space="preserve"> också en trevlig egenskap hos derivatan g’(x)=g(x)(1-g(x)).</w:t>
+      </w:r>
+      <w:r>
+        <w:rPr>
+          <w:rFonts w:cstheme="minorHAnsi"/>
+          <w:i/>
+          <w:iCs/>
+          <w:color w:val="FF0000"/>
+        </w:rPr>
+        <w:t xml:space="preserve"> </w:t>
+      </w:r>
+      <w:r>
+        <w:rPr>
+          <w:rFonts w:cstheme="minorHAnsi"/>
+          <w:i/>
+          <w:iCs/>
+          <w:color w:val="FF0000"/>
+        </w:rPr>
+        <w:t xml:space="preserve">Om värdet är större än </w:t>
+      </w:r>
+      <w:r>
+        <w:rPr>
+          <w:rFonts w:cstheme="minorHAnsi"/>
+          <w:i/>
+          <w:iCs/>
+          <w:color w:val="FF0000"/>
+        </w:rPr>
+        <w:t xml:space="preserve">eller lika med </w:t>
+      </w:r>
+      <w:r>
+        <w:rPr>
+          <w:rFonts w:cstheme="minorHAnsi"/>
+          <w:i/>
+          <w:iCs/>
+          <w:color w:val="FF0000"/>
+        </w:rPr>
+        <w:t xml:space="preserve">0.5 </w:t>
+      </w:r>
+      <w:r>
+        <w:rPr>
+          <w:rFonts w:cstheme="minorHAnsi"/>
+          <w:i/>
+          <w:iCs/>
+          <w:color w:val="FF0000"/>
+        </w:rPr>
+        <w:t xml:space="preserve">så motsvarar det en etta/positiv dvs den tillhör klassen, </w:t>
+      </w:r>
+      <w:r>
+        <w:rPr>
+          <w:rFonts w:cstheme="minorHAnsi"/>
+          <w:i/>
+          <w:iCs/>
+          <w:color w:val="FF0000"/>
+        </w:rPr>
+        <w:t>mindre än</w:t>
+      </w:r>
+      <w:r>
+        <w:rPr>
+          <w:rFonts w:cstheme="minorHAnsi"/>
+          <w:i/>
+          <w:iCs/>
+          <w:color w:val="FF0000"/>
+        </w:rPr>
+        <w:t xml:space="preserve"> motsvarar 0 dvs den tillhör inte klassen.</w:t>
+      </w:r>
+      <w:r>
+        <w:rPr>
+          <w:rFonts w:cstheme="minorHAnsi"/>
+          <w:i/>
+          <w:iCs/>
+          <w:color w:val="FF0000"/>
+        </w:rPr>
         <w:t xml:space="preserve"> </w:t>
       </w:r>
     </w:p>
@@ -1180,8 +4812,120 @@
 </file>
 
 <file path=word/numbering.xml><?xml version="1.0" encoding="utf-8"?>
-<w:numbering xmlns:wpc="http://schemas.microsoft.com/office/word/2010/wordprocessingCanvas" xmlns:cx="http://schemas.microsoft.com/office/drawing/2014/chartex" xmlns:cx1="http://schemas.microsoft.com/office/drawing/2015/9/8/chartex" xmlns:cx2="http://schemas.microsoft.com/office/drawing/2015/10/21/chartex" xmlns:cx3="http://schemas.microsoft.com/office/drawing/2016/5/9/chartex" xmlns:cx4="http://schemas.microsoft.com/office/drawing/2016/5/10/chartex" xmlns:cx5="http://schemas.microsoft.com/office/drawing/2016/5/11/chartex" xmlns:cx6="http://schemas.microsoft.com/office/drawing/2016/5/12/chartex" xmlns:cx7="http://schemas.microsoft.com/office/drawing/2016/5/13/chartex" xmlns:cx8="http://schemas.microsoft.com/office/drawing/2016/5/14/chartex" xmlns:mc="http://schemas.openxmlformats.org/markup-compatibility/2006" xmlns:aink="http://schemas.microsoft.com/office/drawing/2016/ink" xmlns:am3d="http://schemas.microsoft.com/office/drawing/2017/model3d" xmlns:o="urn:schemas-microsoft-com:office:office" xmlns:oel="http://schemas.microsoft.com/office/2019/extlst" xmlns:r="http://schemas.openxmlformats.org/officeDocument/2006/relationships" xmlns:m="http://schemas.openxmlformats.org/officeDocument/2006/math" xmlns:v="urn:schemas-microsoft-com:vml" xmlns:wp14="http://schemas.microsoft.com/office/word/2010/wordprocessingDrawing" xmlns:wp="http://schemas.openxmlformats.org/drawingml/2006/wordprocessingDrawing" xmlns:w10="urn:schemas-microsoft-com:office:word" xmlns:w="http://schemas.openxmlformats.org/wordprocessingml/2006/main" xmlns:w14="http://schemas.microsoft.com/office/word/2010/wordml" xmlns:w15="http://schemas.microsoft.com/office/word/2012/wordml" xmlns:w16cex="http://schemas.microsoft.com/office/word/2018/wordml/cex" xmlns:w16cid="http://schemas.microsoft.com/office/word/2016/wordml/cid" xmlns:w16="http://schemas.microsoft.com/office/word/2018/wordml" xmlns:w16du="http://schemas.microsoft.com/office/word/2023/wordml/word16du" xmlns:w16sdtdh="http://schemas.microsoft.com/office/word/2020/wordml/sdtdatahash" xmlns:w16se="http://schemas.microsoft.com/office/word/2015/wordml/symex" xmlns:wpg="http://schemas.microsoft.com/office/word/2010/wordprocessingGroup" xmlns:wpi="http://schemas.microsoft.com/office/word/2010/wordprocessingInk" xmlns:wne="http://schemas.microsoft.com/office/word/2006/wordml" xmlns:wps="http://schemas.microsoft.com/office/word/2010/wordprocessingShape" mc:Ignorable="w14 w15 w16se w16cid w16 w16cex w16sdtdh w16du wp14">
+<w:numbering xmlns:wpc="http://schemas.microsoft.com/office/word/2010/wordprocessingCanvas" xmlns:cx="http://schemas.microsoft.com/office/drawing/2014/chartex" xmlns:cx1="http://schemas.microsoft.com/office/drawing/2015/9/8/chartex" xmlns:cx2="http://schemas.microsoft.com/office/drawing/2015/10/21/chartex" xmlns:cx3="http://schemas.microsoft.com/office/drawing/2016/5/9/chartex" xmlns:cx4="http://schemas.microsoft.com/office/drawing/2016/5/10/chartex" xmlns:cx5="http://schemas.microsoft.com/office/drawing/2016/5/11/chartex" xmlns:cx6="http://schemas.microsoft.com/office/drawing/2016/5/12/chartex" xmlns:cx7="http://schemas.microsoft.com/office/drawing/2016/5/13/chartex" xmlns:cx8="http://schemas.microsoft.com/office/drawing/2016/5/14/chartex" xmlns:mc="http://schemas.openxmlformats.org/markup-compatibility/2006" xmlns:aink="http://schemas.microsoft.com/office/drawing/2016/ink" xmlns:am3d="http://schemas.microsoft.com/office/drawing/2017/model3d" xmlns:o="urn:schemas-microsoft-com:office:office" xmlns:oel="http://schemas.microsoft.com/office/2019/extlst" xmlns:r="http://schemas.openxmlformats.org/officeDocument/2006/relationships" xmlns:m="http://schemas.openxmlformats.org/officeDocument/2006/math" xmlns:v="urn:schemas-microsoft-com:vml" xmlns:wp14="http://schemas.microsoft.com/office/word/2010/wordprocessingDrawing" xmlns:wp="http://schemas.openxmlformats.org/drawingml/2006/wordprocessingDrawing" xmlns:w10="urn:schemas-microsoft-com:office:word" xmlns:w="http://schemas.openxmlformats.org/wordprocessingml/2006/main" xmlns:w14="http://schemas.microsoft.com/office/word/2010/wordml" xmlns:w15="http://schemas.microsoft.com/office/word/2012/wordml" xmlns:w16cex="http://schemas.microsoft.com/office/word/2018/wordml/cex" xmlns:w16cid="http://schemas.microsoft.com/office/word/2016/wordml/cid" xmlns:w16="http://schemas.microsoft.com/office/word/2018/wordml" xmlns:w16du="http://schemas.microsoft.com/office/word/2023/wordml/word16du" xmlns:w16sdtdh="http://schemas.microsoft.com/office/word/2020/wordml/sdtdatahash" xmlns:w16sdtfl="http://schemas.microsoft.com/office/word/2024/wordml/sdtformatlock" xmlns:w16se="http://schemas.microsoft.com/office/word/2015/wordml/symex" xmlns:wpg="http://schemas.microsoft.com/office/word/2010/wordprocessingGroup" xmlns:wpi="http://schemas.microsoft.com/office/word/2010/wordprocessingInk" xmlns:wne="http://schemas.microsoft.com/office/word/2006/wordml" xmlns:wps="http://schemas.microsoft.com/office/word/2010/wordprocessingShape" mc:Ignorable="w14 w15 w16se w16cid w16 w16cex w16sdtdh w16sdtfl w16du wp14">
   <w:abstractNum w:abstractNumId="0" w15:restartNumberingAfterBreak="0">
+    <w:nsid w:val="0B840A01"/>
+    <w:multiLevelType w:val="hybridMultilevel"/>
+    <w:tmpl w:val="3F9A4644"/>
+    <w:lvl w:ilvl="0" w:tplc="2196F616">
+      <w:numFmt w:val="bullet"/>
+      <w:lvlText w:val="-"/>
+      <w:lvlJc w:val="left"/>
+      <w:pPr>
+        <w:ind w:left="1080" w:hanging="360"/>
+      </w:pPr>
+      <w:rPr>
+        <w:rFonts w:ascii="Calibri" w:eastAsiaTheme="minorHAnsi" w:hAnsi="Calibri" w:cs="Calibri" w:hint="default"/>
+      </w:rPr>
+    </w:lvl>
+    <w:lvl w:ilvl="1" w:tplc="041D0003" w:tentative="1">
+      <w:start w:val="1"/>
+      <w:numFmt w:val="bullet"/>
+      <w:lvlText w:val="o"/>
+      <w:lvlJc w:val="left"/>
+      <w:pPr>
+        <w:ind w:left="1800" w:hanging="360"/>
+      </w:pPr>
+      <w:rPr>
+        <w:rFonts w:ascii="Courier New" w:hAnsi="Courier New" w:cs="Courier New" w:hint="default"/>
+      </w:rPr>
+    </w:lvl>
+    <w:lvl w:ilvl="2" w:tplc="041D0005" w:tentative="1">
+      <w:start w:val="1"/>
+      <w:numFmt w:val="bullet"/>
+      <w:lvlText w:val=""/>
+      <w:lvlJc w:val="left"/>
+      <w:pPr>
+        <w:ind w:left="2520" w:hanging="360"/>
+      </w:pPr>
+      <w:rPr>
+        <w:rFonts w:ascii="Wingdings" w:hAnsi="Wingdings" w:hint="default"/>
+      </w:rPr>
+    </w:lvl>
+    <w:lvl w:ilvl="3" w:tplc="041D0001" w:tentative="1">
+      <w:start w:val="1"/>
+      <w:numFmt w:val="bullet"/>
+      <w:lvlText w:val=""/>
+      <w:lvlJc w:val="left"/>
+      <w:pPr>
+        <w:ind w:left="3240" w:hanging="360"/>
+      </w:pPr>
+      <w:rPr>
+        <w:rFonts w:ascii="Symbol" w:hAnsi="Symbol" w:hint="default"/>
+      </w:rPr>
+    </w:lvl>
+    <w:lvl w:ilvl="4" w:tplc="041D0003" w:tentative="1">
+      <w:start w:val="1"/>
+      <w:numFmt w:val="bullet"/>
+      <w:lvlText w:val="o"/>
+      <w:lvlJc w:val="left"/>
+      <w:pPr>
+        <w:ind w:left="3960" w:hanging="360"/>
+      </w:pPr>
+      <w:rPr>
+        <w:rFonts w:ascii="Courier New" w:hAnsi="Courier New" w:cs="Courier New" w:hint="default"/>
+      </w:rPr>
+    </w:lvl>
+    <w:lvl w:ilvl="5" w:tplc="041D0005" w:tentative="1">
+      <w:start w:val="1"/>
+      <w:numFmt w:val="bullet"/>
+      <w:lvlText w:val=""/>
+      <w:lvlJc w:val="left"/>
+      <w:pPr>
+        <w:ind w:left="4680" w:hanging="360"/>
+      </w:pPr>
+      <w:rPr>
+        <w:rFonts w:ascii="Wingdings" w:hAnsi="Wingdings" w:hint="default"/>
+      </w:rPr>
+    </w:lvl>
+    <w:lvl w:ilvl="6" w:tplc="041D0001" w:tentative="1">
+      <w:start w:val="1"/>
+      <w:numFmt w:val="bullet"/>
+      <w:lvlText w:val=""/>
+      <w:lvlJc w:val="left"/>
+      <w:pPr>
+        <w:ind w:left="5400" w:hanging="360"/>
+      </w:pPr>
+      <w:rPr>
+        <w:rFonts w:ascii="Symbol" w:hAnsi="Symbol" w:hint="default"/>
+      </w:rPr>
+    </w:lvl>
+    <w:lvl w:ilvl="7" w:tplc="041D0003" w:tentative="1">
+      <w:start w:val="1"/>
+      <w:numFmt w:val="bullet"/>
+      <w:lvlText w:val="o"/>
+      <w:lvlJc w:val="left"/>
+      <w:pPr>
+        <w:ind w:left="6120" w:hanging="360"/>
+      </w:pPr>
+      <w:rPr>
+        <w:rFonts w:ascii="Courier New" w:hAnsi="Courier New" w:cs="Courier New" w:hint="default"/>
+      </w:rPr>
+    </w:lvl>
+    <w:lvl w:ilvl="8" w:tplc="041D0005" w:tentative="1">
+      <w:start w:val="1"/>
+      <w:numFmt w:val="bullet"/>
+      <w:lvlText w:val=""/>
+      <w:lvlJc w:val="left"/>
+      <w:pPr>
+        <w:ind w:left="6840" w:hanging="360"/>
+      </w:pPr>
+      <w:rPr>
+        <w:rFonts w:ascii="Wingdings" w:hAnsi="Wingdings" w:hint="default"/>
+      </w:rPr>
+    </w:lvl>
+  </w:abstractNum>
+  <w:abstractNum w:abstractNumId="1" w15:restartNumberingAfterBreak="0">
     <w:nsid w:val="12EC1EDA"/>
     <w:multiLevelType w:val="hybridMultilevel"/>
     <w:tmpl w:val="C624E52C"/>
@@ -1270,10 +5014,10 @@
       </w:pPr>
     </w:lvl>
   </w:abstractNum>
-  <w:abstractNum w:abstractNumId="1" w15:restartNumberingAfterBreak="0">
+  <w:abstractNum w:abstractNumId="2" w15:restartNumberingAfterBreak="0">
     <w:nsid w:val="36E076DF"/>
     <w:multiLevelType w:val="hybridMultilevel"/>
-    <w:tmpl w:val="AAD2D4E4"/>
+    <w:tmpl w:val="CF126F32"/>
     <w:lvl w:ilvl="0" w:tplc="041D000F">
       <w:start w:val="1"/>
       <w:numFmt w:val="decimal"/>
@@ -1359,7 +5103,7 @@
       </w:pPr>
     </w:lvl>
   </w:abstractNum>
-  <w:abstractNum w:abstractNumId="2" w15:restartNumberingAfterBreak="0">
+  <w:abstractNum w:abstractNumId="3" w15:restartNumberingAfterBreak="0">
     <w:nsid w:val="4BFB2E1D"/>
     <w:multiLevelType w:val="hybridMultilevel"/>
     <w:tmpl w:val="AAD2D4E4"/>
@@ -1449,19 +5193,22 @@
     </w:lvl>
   </w:abstractNum>
   <w:num w:numId="1" w16cid:durableId="105082178">
+    <w:abstractNumId w:val="2"/>
+  </w:num>
+  <w:num w:numId="2" w16cid:durableId="1177696703">
+    <w:abstractNumId w:val="3"/>
+  </w:num>
+  <w:num w:numId="3" w16cid:durableId="580334961">
     <w:abstractNumId w:val="1"/>
   </w:num>
-  <w:num w:numId="2" w16cid:durableId="1177696703">
-    <w:abstractNumId w:val="2"/>
-  </w:num>
-  <w:num w:numId="3" w16cid:durableId="580334961">
+  <w:num w:numId="4" w16cid:durableId="212280375">
     <w:abstractNumId w:val="0"/>
   </w:num>
 </w:numbering>
 </file>
 
 <file path=word/styles.xml><?xml version="1.0" encoding="utf-8"?>
-<w:styles xmlns:mc="http://schemas.openxmlformats.org/markup-compatibility/2006" xmlns:r="http://schemas.openxmlformats.org/officeDocument/2006/relationships" xmlns:w="http://schemas.openxmlformats.org/wordprocessingml/2006/main" xmlns:w14="http://schemas.microsoft.com/office/word/2010/wordml" xmlns:w15="http://schemas.microsoft.com/office/word/2012/wordml" xmlns:w16cex="http://schemas.microsoft.com/office/word/2018/wordml/cex" xmlns:w16cid="http://schemas.microsoft.com/office/word/2016/wordml/cid" xmlns:w16="http://schemas.microsoft.com/office/word/2018/wordml" xmlns:w16du="http://schemas.microsoft.com/office/word/2023/wordml/word16du" xmlns:w16sdtdh="http://schemas.microsoft.com/office/word/2020/wordml/sdtdatahash" xmlns:w16se="http://schemas.microsoft.com/office/word/2015/wordml/symex" mc:Ignorable="w14 w15 w16se w16cid w16 w16cex w16sdtdh w16du">
+<w:styles xmlns:mc="http://schemas.openxmlformats.org/markup-compatibility/2006" xmlns:r="http://schemas.openxmlformats.org/officeDocument/2006/relationships" xmlns:w="http://schemas.openxmlformats.org/wordprocessingml/2006/main" xmlns:w14="http://schemas.microsoft.com/office/word/2010/wordml" xmlns:w15="http://schemas.microsoft.com/office/word/2012/wordml" xmlns:w16cex="http://schemas.microsoft.com/office/word/2018/wordml/cex" xmlns:w16cid="http://schemas.microsoft.com/office/word/2016/wordml/cid" xmlns:w16="http://schemas.microsoft.com/office/word/2018/wordml" xmlns:w16du="http://schemas.microsoft.com/office/word/2023/wordml/word16du" xmlns:w16sdtdh="http://schemas.microsoft.com/office/word/2020/wordml/sdtdatahash" xmlns:w16sdtfl="http://schemas.microsoft.com/office/word/2024/wordml/sdtformatlock" xmlns:w16se="http://schemas.microsoft.com/office/word/2015/wordml/symex" mc:Ignorable="w14 w15 w16se w16cid w16 w16cex w16sdtdh w16sdtfl w16du">
   <w:docDefaults>
     <w:rPrDefault>
       <w:rPr>
@@ -1906,7 +5653,6 @@
   <w:style w:type="character" w:default="1" w:styleId="DefaultParagraphFont">
     <w:name w:val="Default Paragraph Font"/>
     <w:uiPriority w:val="1"/>
-    <w:semiHidden/>
     <w:unhideWhenUsed/>
   </w:style>
   <w:style w:type="table" w:default="1" w:styleId="TableNormal">
@@ -1983,6 +5729,46 @@
       <w:color w:val="2F5496" w:themeColor="accent1" w:themeShade="BF"/>
       <w:sz w:val="26"/>
       <w:szCs w:val="26"/>
+    </w:rPr>
+  </w:style>
+  <w:style w:type="paragraph" w:styleId="HTMLPreformatted">
+    <w:name w:val="HTML Preformatted"/>
+    <w:basedOn w:val="Normal"/>
+    <w:link w:val="HTMLPreformattedChar"/>
+    <w:uiPriority w:val="99"/>
+    <w:semiHidden/>
+    <w:unhideWhenUsed/>
+    <w:rsid w:val="003E467A"/>
+    <w:pPr>
+      <w:spacing w:after="0" w:line="240" w:lineRule="auto"/>
+    </w:pPr>
+    <w:rPr>
+      <w:rFonts w:ascii="Consolas" w:hAnsi="Consolas"/>
+      <w:sz w:val="20"/>
+      <w:szCs w:val="20"/>
+    </w:rPr>
+  </w:style>
+  <w:style w:type="character" w:customStyle="1" w:styleId="HTMLPreformattedChar">
+    <w:name w:val="HTML Preformatted Char"/>
+    <w:basedOn w:val="DefaultParagraphFont"/>
+    <w:link w:val="HTMLPreformatted"/>
+    <w:uiPriority w:val="99"/>
+    <w:semiHidden/>
+    <w:rsid w:val="003E467A"/>
+    <w:rPr>
+      <w:rFonts w:ascii="Consolas" w:hAnsi="Consolas"/>
+      <w:sz w:val="20"/>
+      <w:szCs w:val="20"/>
+    </w:rPr>
+  </w:style>
+  <w:style w:type="character" w:styleId="PlaceholderText">
+    <w:name w:val="Placeholder Text"/>
+    <w:basedOn w:val="DefaultParagraphFont"/>
+    <w:uiPriority w:val="99"/>
+    <w:semiHidden/>
+    <w:rsid w:val="00BA4A1B"/>
+    <w:rPr>
+      <w:color w:val="666666"/>
     </w:rPr>
   </w:style>
 </w:styles>

</xml_diff>